<commit_message>
Tilføjet forretningsregel med at forlænge udskrivningsdato til sidste proceduredato
</commit_message>
<xml_diff>
--- a/doc/Driftsvejledning.docx
+++ b/doc/Driftsvejledning.docx
@@ -519,8 +519,6 @@
         </w:rPr>
         <w:fldChar w:fldCharType="end"/>
       </w:r>
-      <w:bookmarkStart w:id="1" w:name="_GoBack"/>
-      <w:bookmarkEnd w:id="1"/>
     </w:p>
     <w:p>
       <w:pPr>
@@ -1875,13 +1873,13 @@
       <w:pPr>
         <w:pStyle w:val="Overskrift1"/>
       </w:pPr>
-      <w:bookmarkStart w:id="2" w:name="_Toc220055159"/>
+      <w:bookmarkStart w:id="1" w:name="_Toc220055159"/>
       <w:bookmarkEnd w:id="0"/>
       <w:r>
         <w:lastRenderedPageBreak/>
         <w:t>Formål</w:t>
       </w:r>
-      <w:bookmarkEnd w:id="2"/>
+      <w:bookmarkEnd w:id="1"/>
     </w:p>
     <w:p>
       <w:pPr>
@@ -2001,78 +1999,78 @@
       <w:pPr>
         <w:pStyle w:val="Overskrift1"/>
       </w:pPr>
-      <w:bookmarkStart w:id="3" w:name="_Toc220055160"/>
+      <w:bookmarkStart w:id="2" w:name="_Toc220055160"/>
       <w:r>
         <w:lastRenderedPageBreak/>
         <w:t>HAIBA LPR-databehandler</w:t>
       </w:r>
+      <w:bookmarkEnd w:id="2"/>
+    </w:p>
+    <w:p>
+      <w:r>
+        <w:t>Dette dokument omf</w:t>
+      </w:r>
+      <w:r>
+        <w:t xml:space="preserve">atter driften af </w:t>
+      </w:r>
+      <w:r>
+        <w:t>HAIBA LPR-databehandleren</w:t>
+      </w:r>
+    </w:p>
+    <w:p>
+      <w:r>
+        <w:t xml:space="preserve">Listen herunder beskriver hver </w:t>
+      </w:r>
+      <w:r>
+        <w:t xml:space="preserve">del </w:t>
+      </w:r>
+      <w:r>
+        <w:t>komponent med type</w:t>
+      </w:r>
+      <w:r>
+        <w:t>,</w:t>
+      </w:r>
+      <w:r>
+        <w:t xml:space="preserve"> </w:t>
+      </w:r>
+      <w:r>
+        <w:t xml:space="preserve">evt. </w:t>
+      </w:r>
+      <w:r>
+        <w:t xml:space="preserve">status URL og </w:t>
+      </w:r>
+      <w:r>
+        <w:t>filnavne</w:t>
+      </w:r>
+      <w:r>
+        <w:t>. Status URL’en kan løbende polles for at checke komponentens status.</w:t>
+      </w:r>
+    </w:p>
+    <w:p>
+      <w:pPr>
+        <w:pStyle w:val="Overskrift2"/>
+      </w:pPr>
+      <w:bookmarkStart w:id="3" w:name="_Toc220055161"/>
+      <w:r>
+        <w:t>LPR-databehandler</w:t>
+      </w:r>
+      <w:r>
+        <w:t xml:space="preserve"> </w:t>
+      </w:r>
+      <w:r>
+        <w:t>komponenter</w:t>
+      </w:r>
       <w:bookmarkEnd w:id="3"/>
     </w:p>
     <w:p>
-      <w:r>
-        <w:t>Dette dokument omf</w:t>
-      </w:r>
-      <w:r>
-        <w:t xml:space="preserve">atter driften af </w:t>
-      </w:r>
-      <w:r>
-        <w:t>HAIBA LPR-databehandleren</w:t>
-      </w:r>
-    </w:p>
-    <w:p>
-      <w:r>
-        <w:t xml:space="preserve">Listen herunder beskriver hver </w:t>
-      </w:r>
-      <w:r>
-        <w:t xml:space="preserve">del </w:t>
-      </w:r>
-      <w:r>
-        <w:t>komponent med type</w:t>
-      </w:r>
-      <w:r>
-        <w:t>,</w:t>
-      </w:r>
-      <w:r>
-        <w:t xml:space="preserve"> </w:t>
-      </w:r>
-      <w:r>
-        <w:t xml:space="preserve">evt. </w:t>
-      </w:r>
-      <w:r>
-        <w:t xml:space="preserve">status URL og </w:t>
-      </w:r>
-      <w:r>
-        <w:t>filnavne</w:t>
-      </w:r>
-      <w:r>
-        <w:t>. Status URL’en kan løbende polles for at checke komponentens status.</w:t>
-      </w:r>
-    </w:p>
-    <w:p>
-      <w:pPr>
-        <w:pStyle w:val="Overskrift2"/>
-      </w:pPr>
-      <w:bookmarkStart w:id="4" w:name="_Toc220055161"/>
+      <w:pPr>
+        <w:pStyle w:val="Overskrift3"/>
+      </w:pPr>
+      <w:bookmarkStart w:id="4" w:name="_Toc220055162"/>
       <w:r>
         <w:t>LPR-databehandler</w:t>
       </w:r>
-      <w:r>
-        <w:t xml:space="preserve"> </w:t>
-      </w:r>
-      <w:r>
-        <w:t>komponenter</w:t>
-      </w:r>
       <w:bookmarkEnd w:id="4"/>
-    </w:p>
-    <w:p>
-      <w:pPr>
-        <w:pStyle w:val="Overskrift3"/>
-      </w:pPr>
-      <w:bookmarkStart w:id="5" w:name="_Toc220055162"/>
-      <w:r>
-        <w:t>LPR-databehandler</w:t>
-      </w:r>
-      <w:bookmarkEnd w:id="5"/>
     </w:p>
     <w:p>
       <w:pPr>
@@ -2201,10 +2199,112 @@
       <w:pPr>
         <w:pStyle w:val="Overskrift3"/>
       </w:pPr>
-      <w:bookmarkStart w:id="6" w:name="_Toc220055163"/>
+      <w:bookmarkStart w:id="5" w:name="_Toc220055163"/>
       <w:r>
         <w:t>LPR database</w:t>
       </w:r>
+      <w:bookmarkEnd w:id="5"/>
+    </w:p>
+    <w:p>
+      <w:pPr>
+        <w:rPr>
+          <w:b/>
+        </w:rPr>
+      </w:pPr>
+      <w:r>
+        <w:rPr>
+          <w:b/>
+        </w:rPr>
+        <w:t>Test:</w:t>
+      </w:r>
+    </w:p>
+    <w:p>
+      <w:r>
+        <w:t xml:space="preserve">Databaseserver ligger på host: </w:t>
+      </w:r>
+      <w:r>
+        <w:rPr>
+          <w:rFonts w:ascii="Courier New" w:hAnsi="Courier New" w:cs="Courier New"/>
+        </w:rPr>
+        <w:t>SRV-SQL-TEST01</w:t>
+      </w:r>
+    </w:p>
+    <w:p>
+      <w:pPr>
+        <w:rPr>
+          <w:rFonts w:ascii="Courier New" w:hAnsi="Courier New" w:cs="Courier New"/>
+        </w:rPr>
+      </w:pPr>
+      <w:r>
+        <w:t xml:space="preserve">Databasen hedder: </w:t>
+      </w:r>
+      <w:r>
+        <w:rPr>
+          <w:rFonts w:ascii="Courier New" w:hAnsi="Courier New" w:cs="Courier New"/>
+        </w:rPr>
+        <w:t>HAIBA</w:t>
+      </w:r>
+    </w:p>
+    <w:p/>
+    <w:p>
+      <w:r>
+        <w:t xml:space="preserve">Brugernavn: </w:t>
+      </w:r>
+      <w:proofErr w:type="spellStart"/>
+      <w:r>
+        <w:rPr>
+          <w:rFonts w:ascii="Courier New" w:hAnsi="Courier New" w:cs="Courier New"/>
+        </w:rPr>
+        <w:t>haiba_app</w:t>
+      </w:r>
+      <w:proofErr w:type="spellEnd"/>
+    </w:p>
+    <w:p>
+      <w:r>
+        <w:t>Password: Indskrives ikke her</w:t>
+      </w:r>
+    </w:p>
+    <w:p>
+      <w:pPr>
+        <w:rPr>
+          <w:color w:val="FF0000"/>
+        </w:rPr>
+      </w:pPr>
+    </w:p>
+    <w:p>
+      <w:pPr>
+        <w:rPr>
+          <w:b/>
+        </w:rPr>
+      </w:pPr>
+      <w:r>
+        <w:rPr>
+          <w:b/>
+        </w:rPr>
+        <w:t>Produktion:</w:t>
+      </w:r>
+    </w:p>
+    <w:p>
+      <w:pPr>
+        <w:rPr>
+          <w:color w:val="FF0000"/>
+        </w:rPr>
+      </w:pPr>
+      <w:r>
+        <w:rPr>
+          <w:color w:val="FF0000"/>
+        </w:rPr>
+        <w:t>&lt;TODO&gt;</w:t>
+      </w:r>
+    </w:p>
+    <w:p>
+      <w:pPr>
+        <w:pStyle w:val="Overskrift3"/>
+      </w:pPr>
+      <w:bookmarkStart w:id="6" w:name="_Toc220055164"/>
+      <w:r>
+        <w:t>Indlæggelses database</w:t>
+      </w:r>
       <w:bookmarkEnd w:id="6"/>
     </w:p>
     <w:p>
@@ -2299,119 +2399,17 @@
         <w:t>&lt;TODO&gt;</w:t>
       </w:r>
     </w:p>
-    <w:p>
-      <w:pPr>
-        <w:pStyle w:val="Overskrift3"/>
-      </w:pPr>
-      <w:bookmarkStart w:id="7" w:name="_Toc220055164"/>
-      <w:r>
-        <w:t>Indlæggelses database</w:t>
-      </w:r>
-      <w:bookmarkEnd w:id="7"/>
-    </w:p>
-    <w:p>
-      <w:pPr>
-        <w:rPr>
-          <w:b/>
-        </w:rPr>
-      </w:pPr>
-      <w:r>
-        <w:rPr>
-          <w:b/>
-        </w:rPr>
-        <w:t>Test:</w:t>
-      </w:r>
-    </w:p>
-    <w:p>
-      <w:r>
-        <w:t xml:space="preserve">Databaseserver ligger på host: </w:t>
-      </w:r>
-      <w:r>
-        <w:rPr>
-          <w:rFonts w:ascii="Courier New" w:hAnsi="Courier New" w:cs="Courier New"/>
-        </w:rPr>
-        <w:t>SRV-SQL-TEST01</w:t>
-      </w:r>
-    </w:p>
-    <w:p>
-      <w:pPr>
-        <w:rPr>
-          <w:rFonts w:ascii="Courier New" w:hAnsi="Courier New" w:cs="Courier New"/>
-        </w:rPr>
-      </w:pPr>
-      <w:r>
-        <w:t xml:space="preserve">Databasen hedder: </w:t>
-      </w:r>
-      <w:r>
-        <w:rPr>
-          <w:rFonts w:ascii="Courier New" w:hAnsi="Courier New" w:cs="Courier New"/>
-        </w:rPr>
-        <w:t>HAIBA</w:t>
-      </w:r>
-    </w:p>
     <w:p/>
     <w:p>
-      <w:r>
-        <w:t xml:space="preserve">Brugernavn: </w:t>
-      </w:r>
-      <w:proofErr w:type="spellStart"/>
-      <w:r>
-        <w:rPr>
-          <w:rFonts w:ascii="Courier New" w:hAnsi="Courier New" w:cs="Courier New"/>
-        </w:rPr>
-        <w:t>haiba_app</w:t>
-      </w:r>
-      <w:proofErr w:type="spellEnd"/>
-    </w:p>
-    <w:p>
-      <w:r>
-        <w:t>Password: Indskrives ikke her</w:t>
-      </w:r>
-    </w:p>
-    <w:p>
-      <w:pPr>
-        <w:rPr>
-          <w:color w:val="FF0000"/>
-        </w:rPr>
-      </w:pPr>
-    </w:p>
-    <w:p>
-      <w:pPr>
-        <w:rPr>
-          <w:b/>
-        </w:rPr>
-      </w:pPr>
-      <w:r>
-        <w:rPr>
-          <w:b/>
-        </w:rPr>
-        <w:t>Produktion:</w:t>
-      </w:r>
-    </w:p>
-    <w:p>
-      <w:pPr>
-        <w:rPr>
-          <w:color w:val="FF0000"/>
-        </w:rPr>
-      </w:pPr>
-      <w:r>
-        <w:rPr>
-          <w:color w:val="FF0000"/>
-        </w:rPr>
-        <w:t>&lt;TODO&gt;</w:t>
-      </w:r>
-    </w:p>
-    <w:p/>
-    <w:p>
       <w:pPr>
         <w:pStyle w:val="Overskrift1"/>
       </w:pPr>
-      <w:bookmarkStart w:id="8" w:name="_Toc220055165"/>
+      <w:bookmarkStart w:id="7" w:name="_Toc220055165"/>
       <w:r>
         <w:lastRenderedPageBreak/>
         <w:t>Opdatering til nye versioner</w:t>
       </w:r>
-      <w:bookmarkEnd w:id="8"/>
+      <w:bookmarkEnd w:id="7"/>
     </w:p>
     <w:p>
       <w:pPr>
@@ -2470,22 +2468,22 @@
       <w:pPr>
         <w:pStyle w:val="Overskrift1"/>
       </w:pPr>
-      <w:bookmarkStart w:id="9" w:name="_Toc220055166"/>
+      <w:bookmarkStart w:id="8" w:name="_Toc220055166"/>
       <w:r>
         <w:lastRenderedPageBreak/>
         <w:t>Daglig Drift</w:t>
       </w:r>
+      <w:bookmarkEnd w:id="8"/>
+    </w:p>
+    <w:p>
+      <w:pPr>
+        <w:pStyle w:val="Overskrift2"/>
+      </w:pPr>
+      <w:bookmarkStart w:id="9" w:name="_Toc220055167"/>
+      <w:r>
+        <w:t>LPR Databehandler</w:t>
+      </w:r>
       <w:bookmarkEnd w:id="9"/>
-    </w:p>
-    <w:p>
-      <w:pPr>
-        <w:pStyle w:val="Overskrift2"/>
-      </w:pPr>
-      <w:bookmarkStart w:id="10" w:name="_Toc220055167"/>
-      <w:r>
-        <w:t>LPR Databehandler</w:t>
-      </w:r>
-      <w:bookmarkEnd w:id="10"/>
     </w:p>
     <w:p/>
     <w:p>
@@ -2597,75 +2595,75 @@
       <w:pPr>
         <w:pStyle w:val="Overskrift3"/>
       </w:pPr>
-      <w:bookmarkStart w:id="11" w:name="_Toc220055168"/>
+      <w:bookmarkStart w:id="10" w:name="_Toc220055168"/>
       <w:r>
         <w:t>Fremgangsmåde for indlæsning af nye data</w:t>
       </w:r>
+      <w:bookmarkEnd w:id="10"/>
+    </w:p>
+    <w:p>
+      <w:pPr>
+        <w:jc w:val="left"/>
+      </w:pPr>
+      <w:r>
+        <w:t>LPR databehandleren står med jævne mellemrum og kigger i LPR databasen for at se om der er kommet nye data, dette interval kan sættes op via konfigurationsfilen. Opdager den nye data vil den indlæse data og køre det igennem forretningsreglerne. Skulle der ske en databehandlingsfejl, vil denne fejl blive skrevet ned i en fejl-kø (fil), som efterfølgende skal behandles af en dataansvarlig.</w:t>
+      </w:r>
+    </w:p>
+    <w:p>
+      <w:pPr>
+        <w:jc w:val="left"/>
+      </w:pPr>
+      <w:r>
+        <w:t>Bliver data succesfuldt behandlet, vil LPR databasen blive opdateret med et tidsstempel.</w:t>
+      </w:r>
+    </w:p>
+    <w:p>
+      <w:pPr>
+        <w:pStyle w:val="Overskrift3"/>
+      </w:pPr>
+      <w:bookmarkStart w:id="11" w:name="_Toc220055169"/>
+      <w:r>
+        <w:t xml:space="preserve">Eksempel for import af </w:t>
+      </w:r>
+      <w:r>
+        <w:t>data</w:t>
+      </w:r>
       <w:bookmarkEnd w:id="11"/>
     </w:p>
     <w:p>
       <w:pPr>
-        <w:jc w:val="left"/>
-      </w:pPr>
-      <w:r>
-        <w:t>LPR databehandleren står med jævne mellemrum og kigger i LPR databasen for at se om der er kommet nye data, dette interval kan sættes op via konfigurationsfilen. Opdager den nye data vil den indlæse data og køre det igennem forretningsreglerne. Skulle der ske en databehandlingsfejl, vil denne fejl blive skrevet ned i en fejl-kø (fil), som efterfølgende skal behandles af en dataansvarlig.</w:t>
-      </w:r>
-    </w:p>
-    <w:p>
-      <w:pPr>
-        <w:jc w:val="left"/>
-      </w:pPr>
-      <w:r>
-        <w:t>Bliver data succesfuldt behandlet, vil LPR databasen blive opdateret med et tidsstempel.</w:t>
+        <w:rPr>
+          <w:rFonts w:cs="Arial"/>
+        </w:rPr>
+      </w:pPr>
+      <w:r>
+        <w:rPr>
+          <w:color w:val="FF0000"/>
+        </w:rPr>
+        <w:t>&lt;</w:t>
+      </w:r>
+      <w:r>
+        <w:rPr>
+          <w:color w:val="FF0000"/>
+        </w:rPr>
+        <w:t>TODO&gt;</w:t>
       </w:r>
     </w:p>
     <w:p>
       <w:pPr>
         <w:pStyle w:val="Overskrift3"/>
       </w:pPr>
-      <w:bookmarkStart w:id="12" w:name="_Toc220055169"/>
-      <w:r>
-        <w:t xml:space="preserve">Eksempel for import af </w:t>
-      </w:r>
-      <w:r>
-        <w:t>data</w:t>
+      <w:bookmarkStart w:id="12" w:name="_Toc220055170"/>
+      <w:r>
+        <w:t>Konfiguration</w:t>
+      </w:r>
+      <w:r>
+        <w:t xml:space="preserve"> af </w:t>
+      </w:r>
+      <w:r>
+        <w:t>LPR Databehandler</w:t>
       </w:r>
       <w:bookmarkEnd w:id="12"/>
-    </w:p>
-    <w:p>
-      <w:pPr>
-        <w:rPr>
-          <w:rFonts w:cs="Arial"/>
-        </w:rPr>
-      </w:pPr>
-      <w:r>
-        <w:rPr>
-          <w:color w:val="FF0000"/>
-        </w:rPr>
-        <w:t>&lt;</w:t>
-      </w:r>
-      <w:r>
-        <w:rPr>
-          <w:color w:val="FF0000"/>
-        </w:rPr>
-        <w:t>TODO&gt;</w:t>
-      </w:r>
-    </w:p>
-    <w:p>
-      <w:pPr>
-        <w:pStyle w:val="Overskrift3"/>
-      </w:pPr>
-      <w:bookmarkStart w:id="13" w:name="_Toc220055170"/>
-      <w:r>
-        <w:t>Konfiguration</w:t>
-      </w:r>
-      <w:r>
-        <w:t xml:space="preserve"> af </w:t>
-      </w:r>
-      <w:r>
-        <w:t>LPR Databehandler</w:t>
-      </w:r>
-      <w:bookmarkEnd w:id="13"/>
     </w:p>
     <w:p/>
     <w:p>
@@ -3161,37 +3159,19 @@
               <w:rPr>
                 <w:rFonts w:eastAsia="Cambria" w:cs="Arial"/>
                 <w:b/>
-                <w:color w:val="FF0000"/>
+                <w:color w:val="000000"/>
               </w:rPr>
             </w:pPr>
+            <w:proofErr w:type="spellStart"/>
             <w:r>
-              <w:rPr>
-                <w:rFonts w:eastAsia="Cambria" w:cs="Arial"/>
-                <w:b/>
-                <w:color w:val="FF0000"/>
-              </w:rPr>
-              <w:t>Flere konfigurationsindstillinger</w:t>
-            </w:r>
-          </w:p>
-          <w:p>
-            <w:pPr>
-              <w:tabs>
-                <w:tab w:val="left" w:pos="1504"/>
-              </w:tabs>
               <w:rPr>
                 <w:rFonts w:eastAsia="Cambria" w:cs="Arial"/>
                 <w:b/>
                 <w:color w:val="000000"/>
               </w:rPr>
-            </w:pPr>
-            <w:r>
-              <w:rPr>
-                <w:rFonts w:eastAsia="Cambria" w:cs="Arial"/>
-                <w:b/>
-                <w:color w:val="FF0000"/>
-              </w:rPr>
-              <w:t>&lt;TODO&gt;</w:t>
+              <w:t>jdbc.dialect</w:t>
             </w:r>
+            <w:proofErr w:type="spellEnd"/>
           </w:p>
         </w:tc>
         <w:tc>
@@ -3205,6 +3185,132 @@
                 <w:color w:val="000000"/>
               </w:rPr>
             </w:pPr>
+            <w:r>
+              <w:rPr>
+                <w:rFonts w:eastAsia="Cambria" w:cs="Arial"/>
+                <w:color w:val="000000"/>
+              </w:rPr>
+              <w:t>Hvilken type database LPR-</w:t>
+            </w:r>
+            <w:proofErr w:type="spellStart"/>
+            <w:r>
+              <w:rPr>
+                <w:rFonts w:eastAsia="Cambria" w:cs="Arial"/>
+                <w:color w:val="000000"/>
+              </w:rPr>
+              <w:t>importeren</w:t>
+            </w:r>
+            <w:proofErr w:type="spellEnd"/>
+            <w:r>
+              <w:rPr>
+                <w:rFonts w:eastAsia="Cambria" w:cs="Arial"/>
+                <w:color w:val="000000"/>
+              </w:rPr>
+              <w:t xml:space="preserve"> bruger, værdier er "</w:t>
+            </w:r>
+            <w:proofErr w:type="spellStart"/>
+            <w:r>
+              <w:rPr>
+                <w:rFonts w:eastAsia="Cambria" w:cs="Arial"/>
+                <w:color w:val="000000"/>
+              </w:rPr>
+              <w:t>MySQL</w:t>
+            </w:r>
+            <w:proofErr w:type="spellEnd"/>
+            <w:r>
+              <w:rPr>
+                <w:rFonts w:eastAsia="Cambria" w:cs="Arial"/>
+                <w:color w:val="000000"/>
+              </w:rPr>
+              <w:t>" eller "MSSQL"</w:t>
+            </w:r>
+          </w:p>
+        </w:tc>
+      </w:tr>
+      <w:tr>
+        <w:tc>
+          <w:tcPr>
+            <w:tcW w:w="4258" w:type="dxa"/>
+          </w:tcPr>
+          <w:p>
+            <w:pPr>
+              <w:tabs>
+                <w:tab w:val="left" w:pos="1504"/>
+              </w:tabs>
+              <w:rPr>
+                <w:rFonts w:eastAsia="Cambria" w:cs="Arial"/>
+                <w:b/>
+                <w:color w:val="000000"/>
+              </w:rPr>
+            </w:pPr>
+            <w:proofErr w:type="spellStart"/>
+            <w:r>
+              <w:rPr>
+                <w:rFonts w:eastAsia="Cambria" w:cs="Arial"/>
+                <w:b/>
+                <w:color w:val="000000"/>
+              </w:rPr>
+              <w:t>disable.database.errorlog</w:t>
+            </w:r>
+            <w:proofErr w:type="spellEnd"/>
+          </w:p>
+        </w:tc>
+        <w:tc>
+          <w:tcPr>
+            <w:tcW w:w="4258" w:type="dxa"/>
+          </w:tcPr>
+          <w:p>
+            <w:pPr>
+              <w:rPr>
+                <w:rFonts w:eastAsia="Cambria" w:cs="Arial"/>
+                <w:color w:val="000000"/>
+              </w:rPr>
+            </w:pPr>
+            <w:r>
+              <w:rPr>
+                <w:rFonts w:eastAsia="Cambria" w:cs="Arial"/>
+                <w:color w:val="000000"/>
+              </w:rPr>
+              <w:t xml:space="preserve">parameter der fortæller om fejl fra forretningsregler også skal logges i databasen. default værdi er </w:t>
+            </w:r>
+            <w:r>
+              <w:rPr>
+                <w:rFonts w:eastAsia="Cambria" w:cs="Arial"/>
+                <w:i/>
+                <w:color w:val="000000"/>
+              </w:rPr>
+              <w:t>false</w:t>
+            </w:r>
+            <w:r>
+              <w:rPr>
+                <w:rFonts w:eastAsia="Cambria" w:cs="Arial"/>
+                <w:i/>
+                <w:color w:val="000000"/>
+              </w:rPr>
+              <w:t>,</w:t>
+            </w:r>
+            <w:r>
+              <w:rPr>
+                <w:rFonts w:eastAsia="Cambria" w:cs="Arial"/>
+                <w:color w:val="000000"/>
+              </w:rPr>
+              <w:t xml:space="preserve"> hvilket betyder at der også logges til databasen, sæt denne til </w:t>
+            </w:r>
+            <w:r>
+              <w:rPr>
+                <w:rFonts w:eastAsia="Cambria" w:cs="Arial"/>
+                <w:i/>
+                <w:color w:val="000000"/>
+              </w:rPr>
+              <w:t>true</w:t>
+            </w:r>
+            <w:r>
+              <w:rPr>
+                <w:rFonts w:eastAsia="Cambria" w:cs="Arial"/>
+                <w:color w:val="000000"/>
+              </w:rPr>
+              <w:t xml:space="preserve"> for at slå logningen til databasen fra (der logges dog stadig til fil uanset hvad.)</w:t>
+            </w:r>
           </w:p>
         </w:tc>
       </w:tr>
@@ -3214,98 +3320,97 @@
       <w:pPr>
         <w:pStyle w:val="Overskrift2"/>
       </w:pPr>
-      <w:bookmarkStart w:id="14" w:name="_Toc220055171"/>
+      <w:bookmarkStart w:id="13" w:name="_Toc220055171"/>
       <w:r>
         <w:t>Database</w:t>
       </w:r>
       <w:r>
         <w:t>r</w:t>
       </w:r>
+      <w:bookmarkEnd w:id="13"/>
+    </w:p>
+    <w:p>
+      <w:pPr>
+        <w:jc w:val="left"/>
+        <w:rPr>
+          <w:rFonts w:cs="Arial"/>
+        </w:rPr>
+      </w:pPr>
+      <w:r>
+        <w:rPr>
+          <w:rFonts w:cs="Arial"/>
+        </w:rPr>
+        <w:t xml:space="preserve">LPR Databehandleren </w:t>
+      </w:r>
+      <w:r>
+        <w:rPr>
+          <w:rFonts w:cs="Arial"/>
+        </w:rPr>
+        <w:t xml:space="preserve">er testet på en </w:t>
+      </w:r>
+      <w:r>
+        <w:rPr>
+          <w:rFonts w:cs="Arial"/>
+        </w:rPr>
+        <w:t xml:space="preserve">MSSQL </w:t>
+      </w:r>
+      <w:r>
+        <w:rPr>
+          <w:rFonts w:cs="Arial"/>
+        </w:rPr>
+        <w:t>2008 v2</w:t>
+      </w:r>
+      <w:r>
+        <w:rPr>
+          <w:rFonts w:cs="Arial"/>
+        </w:rPr>
+        <w:t xml:space="preserve"> og en </w:t>
+      </w:r>
+      <w:proofErr w:type="spellStart"/>
+      <w:r>
+        <w:rPr>
+          <w:rFonts w:cs="Arial"/>
+        </w:rPr>
+        <w:t>MySQL</w:t>
+      </w:r>
+      <w:proofErr w:type="spellEnd"/>
+      <w:r>
+        <w:rPr>
+          <w:rFonts w:cs="Arial"/>
+        </w:rPr>
+        <w:t xml:space="preserve"> 5.5 database</w:t>
+      </w:r>
+      <w:r>
+        <w:rPr>
+          <w:rFonts w:cs="Arial"/>
+        </w:rPr>
+        <w:t>, sidstnævnte er brugt til udvikling</w:t>
+      </w:r>
+      <w:r>
+        <w:rPr>
+          <w:rFonts w:cs="Arial"/>
+        </w:rPr>
+        <w:t>.</w:t>
+      </w:r>
+    </w:p>
+    <w:p>
+      <w:pPr>
+        <w:pStyle w:val="Overskrift3"/>
+      </w:pPr>
+      <w:bookmarkStart w:id="14" w:name="_Toc220055172"/>
+      <w:r>
+        <w:t>Skema</w:t>
+      </w:r>
+      <w:r>
+        <w:t>filer</w:t>
+      </w:r>
+      <w:r>
+        <w:t xml:space="preserve"> database</w:t>
+      </w:r>
+      <w:r>
+        <w:t>n</w:t>
+      </w:r>
       <w:bookmarkEnd w:id="14"/>
-    </w:p>
-    <w:p>
-      <w:pPr>
-        <w:jc w:val="left"/>
-        <w:rPr>
-          <w:rFonts w:cs="Arial"/>
-        </w:rPr>
-      </w:pPr>
-      <w:r>
-        <w:rPr>
-          <w:rFonts w:cs="Arial"/>
-        </w:rPr>
-        <w:t xml:space="preserve">LPR Databehandleren </w:t>
-      </w:r>
-      <w:r>
-        <w:rPr>
-          <w:rFonts w:cs="Arial"/>
-        </w:rPr>
-        <w:t xml:space="preserve">er testet på en </w:t>
-      </w:r>
-      <w:r>
-        <w:rPr>
-          <w:rFonts w:cs="Arial"/>
-        </w:rPr>
-        <w:t xml:space="preserve">MSSQL </w:t>
-      </w:r>
-      <w:r>
-        <w:rPr>
-          <w:rFonts w:cs="Arial"/>
-          <w:color w:val="FF0000"/>
-        </w:rPr>
-        <w:t>&lt;TODO version&gt;</w:t>
-      </w:r>
-      <w:r>
-        <w:rPr>
-          <w:rFonts w:cs="Arial"/>
-        </w:rPr>
-        <w:t xml:space="preserve"> og en </w:t>
-      </w:r>
-      <w:proofErr w:type="spellStart"/>
-      <w:r>
-        <w:rPr>
-          <w:rFonts w:cs="Arial"/>
-        </w:rPr>
-        <w:t>MySQL</w:t>
-      </w:r>
-      <w:proofErr w:type="spellEnd"/>
-      <w:r>
-        <w:rPr>
-          <w:rFonts w:cs="Arial"/>
-        </w:rPr>
-        <w:t xml:space="preserve"> 5.5 database</w:t>
-      </w:r>
-      <w:r>
-        <w:rPr>
-          <w:rFonts w:cs="Arial"/>
-        </w:rPr>
-        <w:t>, sidstnævnte er brugt til udvikling</w:t>
-      </w:r>
-      <w:r>
-        <w:rPr>
-          <w:rFonts w:cs="Arial"/>
-        </w:rPr>
-        <w:t>.</w:t>
-      </w:r>
-    </w:p>
-    <w:p>
-      <w:pPr>
-        <w:pStyle w:val="Overskrift3"/>
-      </w:pPr>
-      <w:bookmarkStart w:id="15" w:name="_Toc220055172"/>
-      <w:r>
-        <w:t>Skema</w:t>
-      </w:r>
-      <w:r>
-        <w:t>filer</w:t>
-      </w:r>
-      <w:r>
-        <w:t xml:space="preserve"> database</w:t>
-      </w:r>
-      <w:r>
-        <w:t>n</w:t>
-      </w:r>
-      <w:bookmarkEnd w:id="15"/>
     </w:p>
     <w:p>
       <w:r>
@@ -3374,13 +3479,26 @@
       <w:pPr>
         <w:pStyle w:val="Overskrift3"/>
       </w:pPr>
-      <w:bookmarkStart w:id="16" w:name="_Toc220055173"/>
+      <w:bookmarkStart w:id="15" w:name="_Toc220055173"/>
       <w:r>
         <w:t>Databaseopsætning</w:t>
       </w:r>
-      <w:bookmarkEnd w:id="16"/>
+      <w:bookmarkEnd w:id="15"/>
     </w:p>
     <w:p/>
+    <w:p>
+      <w:pPr>
+        <w:rPr>
+          <w:color w:val="FF0000"/>
+        </w:rPr>
+      </w:pPr>
+      <w:r>
+        <w:rPr>
+          <w:color w:val="FF0000"/>
+        </w:rPr>
+        <w:t>&lt;TODO, beskriv disse hvis der er nogen&gt;</w:t>
+      </w:r>
+    </w:p>
     <w:p>
       <w:pPr>
         <w:rPr>
@@ -3492,13 +3610,6 @@
                 <w:color w:val="FF0000"/>
               </w:rPr>
             </w:pPr>
-            <w:r>
-              <w:rPr>
-                <w:rFonts w:asciiTheme="majorHAnsi" w:hAnsiTheme="majorHAnsi"/>
-                <w:color w:val="FF0000"/>
-              </w:rPr>
-              <w:t>&lt;TODO&gt;</w:t>
-            </w:r>
           </w:p>
         </w:tc>
         <w:tc>
@@ -3539,7 +3650,7 @@
       <w:pPr>
         <w:pStyle w:val="Overskrift1"/>
       </w:pPr>
-      <w:bookmarkStart w:id="17" w:name="_Toc220055174"/>
+      <w:bookmarkStart w:id="16" w:name="_Toc220055174"/>
       <w:r>
         <w:lastRenderedPageBreak/>
         <w:t>B</w:t>
@@ -3547,7 +3658,7 @@
       <w:r>
         <w:t>ackup</w:t>
       </w:r>
-      <w:bookmarkEnd w:id="17"/>
+      <w:bookmarkEnd w:id="16"/>
     </w:p>
     <w:p>
       <w:r>
@@ -3563,22 +3674,22 @@
       <w:pPr>
         <w:pStyle w:val="Overskrift1"/>
       </w:pPr>
-      <w:bookmarkStart w:id="18" w:name="_Toc220055175"/>
+      <w:bookmarkStart w:id="17" w:name="_Toc220055175"/>
       <w:r>
         <w:lastRenderedPageBreak/>
         <w:t>Overvågning</w:t>
       </w:r>
+      <w:bookmarkEnd w:id="17"/>
+    </w:p>
+    <w:p>
+      <w:pPr>
+        <w:pStyle w:val="Overskrift2"/>
+      </w:pPr>
+      <w:bookmarkStart w:id="18" w:name="_Toc220055176"/>
+      <w:r>
+        <w:t>Statusside</w:t>
+      </w:r>
       <w:bookmarkEnd w:id="18"/>
-    </w:p>
-    <w:p>
-      <w:pPr>
-        <w:pStyle w:val="Overskrift2"/>
-      </w:pPr>
-      <w:bookmarkStart w:id="19" w:name="_Toc220055176"/>
-      <w:r>
-        <w:t>Statusside</w:t>
-      </w:r>
-      <w:bookmarkEnd w:id="19"/>
     </w:p>
     <w:p>
       <w:pPr>
@@ -3716,14 +3827,14 @@
       <w:pPr>
         <w:pStyle w:val="Overskrift2"/>
       </w:pPr>
-      <w:bookmarkStart w:id="20" w:name="_Toc220055177"/>
+      <w:bookmarkStart w:id="19" w:name="_Toc220055177"/>
       <w:r>
         <w:t>Log</w:t>
       </w:r>
       <w:r>
         <w:t>ning</w:t>
       </w:r>
-      <w:bookmarkEnd w:id="20"/>
+      <w:bookmarkEnd w:id="19"/>
     </w:p>
     <w:p>
       <w:pPr>
@@ -3750,14 +3861,14 @@
       <w:pPr>
         <w:pStyle w:val="Overskrift3"/>
       </w:pPr>
-      <w:bookmarkStart w:id="21" w:name="_Toc220055178"/>
+      <w:bookmarkStart w:id="20" w:name="_Toc220055178"/>
       <w:r>
         <w:t>F</w:t>
       </w:r>
       <w:r>
         <w:t>ejlsøgning</w:t>
       </w:r>
-      <w:bookmarkEnd w:id="21"/>
+      <w:bookmarkEnd w:id="20"/>
     </w:p>
     <w:p>
       <w:pPr>
@@ -3822,6 +3933,1691 @@
         <w:spacing w:line="240" w:lineRule="auto"/>
         <w:jc w:val="left"/>
       </w:pPr>
+    </w:p>
+    <w:p>
+      <w:pPr>
+        <w:pStyle w:val="Overskrift1"/>
+      </w:pPr>
+      <w:r>
+        <w:lastRenderedPageBreak/>
+        <w:t>Fejlhåndtering fra forretningsregler</w:t>
+      </w:r>
+    </w:p>
+    <w:p>
+      <w:pPr>
+        <w:spacing w:line="240" w:lineRule="auto"/>
+        <w:jc w:val="left"/>
+      </w:pPr>
+      <w:r>
+        <w:t>LPR databehandleren sørger for at data fra LPR bliver sendt igennem en række forretningsregler (disse er beskrevet i løsningsbeskrivelsen)m som sørger for at tilrette data så det passer ind i HAIBA indlæggelsesmodellen.</w:t>
+      </w:r>
+    </w:p>
+    <w:p>
+      <w:pPr>
+        <w:spacing w:line="240" w:lineRule="auto"/>
+        <w:jc w:val="left"/>
+      </w:pPr>
+      <w:r>
+        <w:t>Men der kan være data som på den ene eller anden måde falder uden for disse regler, derfor er der lavet et fejlhåndteringsmodul det kan håndtere dette.</w:t>
+      </w:r>
+    </w:p>
+    <w:p>
+      <w:pPr>
+        <w:spacing w:line="240" w:lineRule="auto"/>
+        <w:jc w:val="left"/>
+      </w:pPr>
+      <w:r>
+        <w:t xml:space="preserve">Fejlhåndteringen sørger for at logge disse fejl til både en tabel og til </w:t>
+      </w:r>
+      <w:proofErr w:type="spellStart"/>
+      <w:r>
+        <w:t>log-filer</w:t>
+      </w:r>
+      <w:proofErr w:type="spellEnd"/>
+      <w:r>
+        <w:t>.</w:t>
+      </w:r>
+    </w:p>
+    <w:p>
+      <w:pPr>
+        <w:spacing w:line="240" w:lineRule="auto"/>
+        <w:jc w:val="left"/>
+      </w:pPr>
+    </w:p>
+    <w:p>
+      <w:pPr>
+        <w:spacing w:line="240" w:lineRule="auto"/>
+        <w:jc w:val="left"/>
+      </w:pPr>
+      <w:r>
+        <w:t>Overvågningsmodulet kigger ikke efter fejl i regelbehandlingen, det er en manuel proces at holde øje med dette.</w:t>
+      </w:r>
+    </w:p>
+    <w:p>
+      <w:pPr>
+        <w:spacing w:line="240" w:lineRule="auto"/>
+        <w:jc w:val="left"/>
+      </w:pPr>
+      <w:r>
+        <w:t>det er ligeledes en manuel proces at finde ud af hvad der skal ske med det data som fejler i regelbehandlingen, f.eks. om det skyldes en fejl i kode eller en fejl i data.</w:t>
+      </w:r>
+    </w:p>
+    <w:p>
+      <w:pPr>
+        <w:spacing w:line="240" w:lineRule="auto"/>
+        <w:jc w:val="left"/>
+      </w:pPr>
+      <w:r>
+        <w:t xml:space="preserve">Hvis der opstår en fejl som følge af databehandlingen, vil alle kontakter tilknyttet det CPR-nummer som </w:t>
+      </w:r>
+      <w:r>
+        <w:t>fejlen opstod på ikke blive behandlet.</w:t>
+      </w:r>
+    </w:p>
+    <w:p>
+      <w:pPr>
+        <w:spacing w:line="240" w:lineRule="auto"/>
+        <w:jc w:val="left"/>
+      </w:pPr>
+    </w:p>
+    <w:p>
+      <w:pPr>
+        <w:pStyle w:val="Overskrift2"/>
+      </w:pPr>
+      <w:r>
+        <w:t>Fejlbeskrivelse</w:t>
+      </w:r>
+    </w:p>
+    <w:p>
+      <w:pPr>
+        <w:spacing w:line="240" w:lineRule="auto"/>
+        <w:jc w:val="left"/>
+      </w:pPr>
+    </w:p>
+    <w:p>
+      <w:pPr>
+        <w:spacing w:line="240" w:lineRule="auto"/>
+        <w:jc w:val="left"/>
+      </w:pPr>
+      <w:r>
+        <w:drawing>
+          <wp:anchor distT="0" distB="0" distL="114300" distR="114300" simplePos="0" relativeHeight="251661312" behindDoc="0" locked="0" layoutInCell="1" allowOverlap="1" wp14:anchorId="3D92B7EC" wp14:editId="3527005E">
+            <wp:simplePos x="0" y="0"/>
+            <wp:positionH relativeFrom="column">
+              <wp:posOffset>280035</wp:posOffset>
+            </wp:positionH>
+            <wp:positionV relativeFrom="paragraph">
+              <wp:posOffset>160655</wp:posOffset>
+            </wp:positionV>
+            <wp:extent cx="2223135" cy="1648460"/>
+            <wp:effectExtent l="0" t="0" r="0" b="0"/>
+            <wp:wrapThrough wrapText="bothSides">
+              <wp:wrapPolygon edited="0">
+                <wp:start x="0" y="0"/>
+                <wp:lineTo x="0" y="21300"/>
+                <wp:lineTo x="21470" y="21300"/>
+                <wp:lineTo x="21470" y="0"/>
+                <wp:lineTo x="0" y="0"/>
+              </wp:wrapPolygon>
+            </wp:wrapThrough>
+            <wp:docPr id="1" name="Billede 2"/>
+            <wp:cNvGraphicFramePr>
+              <a:graphicFrameLocks xmlns:a="http://schemas.openxmlformats.org/drawingml/2006/main" noChangeAspect="1"/>
+            </wp:cNvGraphicFramePr>
+            <a:graphic xmlns:a="http://schemas.openxmlformats.org/drawingml/2006/main">
+              <a:graphicData uri="http://schemas.openxmlformats.org/drawingml/2006/picture">
+                <pic:pic xmlns:pic="http://schemas.openxmlformats.org/drawingml/2006/picture">
+                  <pic:nvPicPr>
+                    <pic:cNvPr id="0" name="Picture 2"/>
+                    <pic:cNvPicPr>
+                      <a:picLocks noChangeAspect="1" noChangeArrowheads="1"/>
+                    </pic:cNvPicPr>
+                  </pic:nvPicPr>
+                  <pic:blipFill>
+                    <a:blip r:embed="rId11">
+                      <a:extLst>
+                        <a:ext uri="{28A0092B-C50C-407E-A947-70E740481C1C}">
+                          <a14:useLocalDpi xmlns:a14="http://schemas.microsoft.com/office/drawing/2010/main" val="0"/>
+                        </a:ext>
+                      </a:extLst>
+                    </a:blip>
+                    <a:srcRect/>
+                    <a:stretch>
+                      <a:fillRect/>
+                    </a:stretch>
+                  </pic:blipFill>
+                  <pic:spPr bwMode="auto">
+                    <a:xfrm>
+                      <a:off x="0" y="0"/>
+                      <a:ext cx="2223135" cy="1648460"/>
+                    </a:xfrm>
+                    <a:prstGeom prst="rect">
+                      <a:avLst/>
+                    </a:prstGeom>
+                    <a:noFill/>
+                    <a:ln>
+                      <a:noFill/>
+                    </a:ln>
+                  </pic:spPr>
+                </pic:pic>
+              </a:graphicData>
+            </a:graphic>
+            <wp14:sizeRelH relativeFrom="page">
+              <wp14:pctWidth>0</wp14:pctWidth>
+            </wp14:sizeRelH>
+            <wp14:sizeRelV relativeFrom="page">
+              <wp14:pctHeight>0</wp14:pctHeight>
+            </wp14:sizeRelV>
+          </wp:anchor>
+        </w:drawing>
+      </w:r>
+      <w:r>
+        <w:t>Tabel layout er:</w:t>
+      </w:r>
+    </w:p>
+    <w:p>
+      <w:pPr>
+        <w:spacing w:line="240" w:lineRule="auto"/>
+        <w:jc w:val="left"/>
+      </w:pPr>
+    </w:p>
+    <w:p>
+      <w:pPr>
+        <w:spacing w:line="240" w:lineRule="auto"/>
+        <w:jc w:val="left"/>
+      </w:pPr>
+    </w:p>
+    <w:p>
+      <w:pPr>
+        <w:spacing w:line="240" w:lineRule="auto"/>
+        <w:jc w:val="left"/>
+      </w:pPr>
+    </w:p>
+    <w:p>
+      <w:pPr>
+        <w:spacing w:line="240" w:lineRule="auto"/>
+        <w:jc w:val="left"/>
+      </w:pPr>
+    </w:p>
+    <w:p>
+      <w:pPr>
+        <w:spacing w:line="240" w:lineRule="auto"/>
+        <w:jc w:val="left"/>
+      </w:pPr>
+    </w:p>
+    <w:p>
+      <w:pPr>
+        <w:spacing w:line="240" w:lineRule="auto"/>
+        <w:jc w:val="left"/>
+      </w:pPr>
+    </w:p>
+    <w:p>
+      <w:pPr>
+        <w:spacing w:line="240" w:lineRule="auto"/>
+        <w:jc w:val="left"/>
+      </w:pPr>
+    </w:p>
+    <w:p>
+      <w:pPr>
+        <w:spacing w:line="240" w:lineRule="auto"/>
+        <w:jc w:val="left"/>
+      </w:pPr>
+    </w:p>
+    <w:p>
+      <w:pPr>
+        <w:spacing w:line="240" w:lineRule="auto"/>
+        <w:jc w:val="left"/>
+      </w:pPr>
+    </w:p>
+    <w:p>
+      <w:pPr>
+        <w:spacing w:line="240" w:lineRule="auto"/>
+        <w:jc w:val="left"/>
+      </w:pPr>
+    </w:p>
+    <w:p>
+      <w:pPr>
+        <w:spacing w:line="240" w:lineRule="auto"/>
+        <w:jc w:val="left"/>
+      </w:pPr>
+    </w:p>
+    <w:p>
+      <w:pPr>
+        <w:spacing w:line="240" w:lineRule="auto"/>
+        <w:jc w:val="left"/>
+      </w:pPr>
+      <w:r>
+        <w:t>Log fil layout er:</w:t>
+      </w:r>
+    </w:p>
+    <w:p>
+      <w:pPr>
+        <w:widowControl w:val="0"/>
+        <w:autoSpaceDE w:val="0"/>
+        <w:autoSpaceDN w:val="0"/>
+        <w:adjustRightInd w:val="0"/>
+        <w:spacing w:line="240" w:lineRule="auto"/>
+        <w:jc w:val="left"/>
+        <w:rPr>
+          <w:rFonts w:ascii="Courier New" w:eastAsia="Cambria" w:hAnsi="Courier New" w:cs="Courier New"/>
+          <w:sz w:val="20"/>
+          <w:szCs w:val="20"/>
+          <w:lang w:val="en-US"/>
+        </w:rPr>
+      </w:pPr>
+      <w:r>
+        <w:rPr>
+          <w:rFonts w:ascii="Courier New" w:eastAsia="Cambria" w:hAnsi="Courier New" w:cs="Courier New"/>
+          <w:sz w:val="20"/>
+          <w:szCs w:val="20"/>
+          <w:lang w:val="en-US"/>
+        </w:rPr>
+        <w:t>&lt;</w:t>
+      </w:r>
+      <w:proofErr w:type="spellStart"/>
+      <w:r>
+        <w:rPr>
+          <w:rFonts w:ascii="Courier New" w:eastAsia="Cambria" w:hAnsi="Courier New" w:cs="Courier New"/>
+          <w:sz w:val="20"/>
+          <w:szCs w:val="20"/>
+          <w:lang w:val="en-US"/>
+        </w:rPr>
+        <w:t>Datotidsstempel</w:t>
+      </w:r>
+      <w:proofErr w:type="spellEnd"/>
+      <w:r>
+        <w:rPr>
+          <w:rFonts w:ascii="Courier New" w:eastAsia="Cambria" w:hAnsi="Courier New" w:cs="Courier New"/>
+          <w:sz w:val="20"/>
+          <w:szCs w:val="20"/>
+          <w:lang w:val="en-US"/>
+        </w:rPr>
+        <w:t>&gt;</w:t>
+      </w:r>
+      <w:r>
+        <w:rPr>
+          <w:rFonts w:ascii="Courier New" w:eastAsia="Cambria" w:hAnsi="Courier New" w:cs="Courier New"/>
+          <w:sz w:val="20"/>
+          <w:szCs w:val="20"/>
+          <w:lang w:val="en-US"/>
+        </w:rPr>
+        <w:t xml:space="preserve"> [INFO] </w:t>
+      </w:r>
+      <w:proofErr w:type="spellStart"/>
+      <w:r>
+        <w:rPr>
+          <w:rFonts w:ascii="Courier New" w:eastAsia="Cambria" w:hAnsi="Courier New" w:cs="Courier New"/>
+          <w:sz w:val="20"/>
+          <w:szCs w:val="20"/>
+          <w:lang w:val="en-US"/>
+        </w:rPr>
+        <w:t>BusinessRulesErrors</w:t>
+      </w:r>
+      <w:proofErr w:type="spellEnd"/>
+      <w:r>
+        <w:rPr>
+          <w:rFonts w:ascii="Courier New" w:eastAsia="Cambria" w:hAnsi="Courier New" w:cs="Courier New"/>
+          <w:sz w:val="20"/>
+          <w:szCs w:val="20"/>
+          <w:lang w:val="en-US"/>
+        </w:rPr>
+        <w:t xml:space="preserve"> - LPR </w:t>
+      </w:r>
+      <w:proofErr w:type="spellStart"/>
+      <w:r>
+        <w:rPr>
+          <w:rFonts w:ascii="Courier New" w:eastAsia="Cambria" w:hAnsi="Courier New" w:cs="Courier New"/>
+          <w:color w:val="000000"/>
+          <w:sz w:val="20"/>
+          <w:szCs w:val="20"/>
+          <w:u w:val="single"/>
+          <w:lang w:val="en-US"/>
+        </w:rPr>
+        <w:t>Recordnummer</w:t>
+      </w:r>
+      <w:proofErr w:type="spellEnd"/>
+      <w:r>
+        <w:rPr>
+          <w:rFonts w:ascii="Courier New" w:eastAsia="Cambria" w:hAnsi="Courier New" w:cs="Courier New"/>
+          <w:sz w:val="20"/>
+          <w:szCs w:val="20"/>
+          <w:lang w:val="en-US"/>
+        </w:rPr>
+        <w:t xml:space="preserve"> [?</w:t>
+      </w:r>
+      <w:r>
+        <w:rPr>
+          <w:rFonts w:ascii="Courier New" w:eastAsia="Cambria" w:hAnsi="Courier New" w:cs="Courier New"/>
+          <w:sz w:val="20"/>
+          <w:szCs w:val="20"/>
+          <w:lang w:val="en-US"/>
+        </w:rPr>
+        <w:t xml:space="preserve">], </w:t>
+      </w:r>
+      <w:r>
+        <w:rPr>
+          <w:rFonts w:ascii="Courier New" w:eastAsia="Cambria" w:hAnsi="Courier New" w:cs="Courier New"/>
+          <w:color w:val="000000"/>
+          <w:sz w:val="20"/>
+          <w:szCs w:val="20"/>
+          <w:u w:val="single"/>
+          <w:lang w:val="en-US"/>
+        </w:rPr>
+        <w:t>Regel</w:t>
+      </w:r>
+      <w:r>
+        <w:rPr>
+          <w:rFonts w:ascii="Courier New" w:eastAsia="Cambria" w:hAnsi="Courier New" w:cs="Courier New"/>
+          <w:sz w:val="20"/>
+          <w:szCs w:val="20"/>
+          <w:lang w:val="en-US"/>
+        </w:rPr>
+        <w:t xml:space="preserve"> [</w:t>
+      </w:r>
+      <w:r>
+        <w:rPr>
+          <w:rFonts w:ascii="Courier New" w:eastAsia="Cambria" w:hAnsi="Courier New" w:cs="Courier New"/>
+          <w:sz w:val="20"/>
+          <w:szCs w:val="20"/>
+          <w:lang w:val="en-US"/>
+        </w:rPr>
+        <w:t>?</w:t>
+      </w:r>
+      <w:r>
+        <w:rPr>
+          <w:rFonts w:ascii="Courier New" w:eastAsia="Cambria" w:hAnsi="Courier New" w:cs="Courier New"/>
+          <w:sz w:val="20"/>
+          <w:szCs w:val="20"/>
+          <w:lang w:val="en-US"/>
+        </w:rPr>
+        <w:t xml:space="preserve">], </w:t>
+      </w:r>
+      <w:proofErr w:type="spellStart"/>
+      <w:r>
+        <w:rPr>
+          <w:rFonts w:ascii="Courier New" w:eastAsia="Cambria" w:hAnsi="Courier New" w:cs="Courier New"/>
+          <w:color w:val="000000"/>
+          <w:sz w:val="20"/>
+          <w:szCs w:val="20"/>
+          <w:u w:val="single"/>
+          <w:lang w:val="en-US"/>
+        </w:rPr>
+        <w:t>fejlbesked</w:t>
+      </w:r>
+      <w:proofErr w:type="spellEnd"/>
+      <w:r>
+        <w:rPr>
+          <w:rFonts w:ascii="Courier New" w:eastAsia="Cambria" w:hAnsi="Courier New" w:cs="Courier New"/>
+          <w:sz w:val="20"/>
+          <w:szCs w:val="20"/>
+          <w:lang w:val="en-US"/>
+        </w:rPr>
+        <w:t xml:space="preserve"> [</w:t>
+      </w:r>
+      <w:r>
+        <w:rPr>
+          <w:rFonts w:ascii="Courier New" w:eastAsia="Cambria" w:hAnsi="Courier New" w:cs="Courier New"/>
+          <w:color w:val="000000"/>
+          <w:sz w:val="20"/>
+          <w:szCs w:val="20"/>
+          <w:u w:val="single"/>
+          <w:lang w:val="en-US"/>
+        </w:rPr>
+        <w:t>?</w:t>
+      </w:r>
+      <w:r>
+        <w:rPr>
+          <w:rFonts w:ascii="Courier New" w:eastAsia="Cambria" w:hAnsi="Courier New" w:cs="Courier New"/>
+          <w:sz w:val="20"/>
+          <w:szCs w:val="20"/>
+          <w:lang w:val="en-US"/>
+        </w:rPr>
+        <w:t>]</w:t>
+      </w:r>
+    </w:p>
+    <w:p>
+      <w:pPr>
+        <w:spacing w:line="240" w:lineRule="auto"/>
+        <w:jc w:val="left"/>
+      </w:pPr>
+    </w:p>
+    <w:p>
+      <w:pPr>
+        <w:spacing w:line="240" w:lineRule="auto"/>
+        <w:jc w:val="left"/>
+      </w:pPr>
+      <w:r>
+        <w:t>Hvor de enkelte felter betyder følgende:</w:t>
+      </w:r>
+    </w:p>
+    <w:tbl>
+      <w:tblPr>
+        <w:tblStyle w:val="Tabelgitter"/>
+        <w:tblW w:w="0" w:type="auto"/>
+        <w:tblLook w:val="04A0" w:firstRow="1" w:lastRow="0" w:firstColumn="1" w:lastColumn="0" w:noHBand="0" w:noVBand="1"/>
+      </w:tblPr>
+      <w:tblGrid>
+        <w:gridCol w:w="4220"/>
+        <w:gridCol w:w="4220"/>
+      </w:tblGrid>
+      <w:tr>
+        <w:tc>
+          <w:tcPr>
+            <w:tcW w:w="4220" w:type="dxa"/>
+            <w:shd w:val="clear" w:color="auto" w:fill="CCCCCC"/>
+          </w:tcPr>
+          <w:p>
+            <w:pPr>
+              <w:tabs>
+                <w:tab w:val="left" w:pos="2931"/>
+              </w:tabs>
+              <w:spacing w:line="240" w:lineRule="auto"/>
+              <w:jc w:val="left"/>
+              <w:rPr>
+                <w:b/>
+              </w:rPr>
+            </w:pPr>
+            <w:r>
+              <w:rPr>
+                <w:b/>
+              </w:rPr>
+              <w:t>Felt</w:t>
+            </w:r>
+          </w:p>
+        </w:tc>
+        <w:tc>
+          <w:tcPr>
+            <w:tcW w:w="4220" w:type="dxa"/>
+            <w:shd w:val="clear" w:color="auto" w:fill="CCCCCC"/>
+          </w:tcPr>
+          <w:p>
+            <w:pPr>
+              <w:spacing w:line="240" w:lineRule="auto"/>
+              <w:jc w:val="left"/>
+              <w:rPr>
+                <w:b/>
+              </w:rPr>
+            </w:pPr>
+            <w:r>
+              <w:rPr>
+                <w:b/>
+              </w:rPr>
+              <w:t>Beskrivelse</w:t>
+            </w:r>
+          </w:p>
+        </w:tc>
+      </w:tr>
+      <w:tr>
+        <w:tc>
+          <w:tcPr>
+            <w:tcW w:w="4220" w:type="dxa"/>
+          </w:tcPr>
+          <w:p>
+            <w:pPr>
+              <w:spacing w:line="240" w:lineRule="auto"/>
+              <w:jc w:val="left"/>
+            </w:pPr>
+            <w:r>
+              <w:t xml:space="preserve">LPR </w:t>
+            </w:r>
+            <w:proofErr w:type="spellStart"/>
+            <w:r>
+              <w:t>recordnummer</w:t>
+            </w:r>
+            <w:proofErr w:type="spellEnd"/>
+          </w:p>
+        </w:tc>
+        <w:tc>
+          <w:tcPr>
+            <w:tcW w:w="4220" w:type="dxa"/>
+          </w:tcPr>
+          <w:p>
+            <w:pPr>
+              <w:spacing w:line="240" w:lineRule="auto"/>
+              <w:jc w:val="left"/>
+            </w:pPr>
+            <w:r>
+              <w:t>Referencen for kontakten i LPR</w:t>
+            </w:r>
+          </w:p>
+        </w:tc>
+      </w:tr>
+      <w:tr>
+        <w:tc>
+          <w:tcPr>
+            <w:tcW w:w="4220" w:type="dxa"/>
+          </w:tcPr>
+          <w:p>
+            <w:pPr>
+              <w:spacing w:line="240" w:lineRule="auto"/>
+              <w:jc w:val="left"/>
+            </w:pPr>
+            <w:r>
+              <w:t>Regel</w:t>
+            </w:r>
+          </w:p>
+        </w:tc>
+        <w:tc>
+          <w:tcPr>
+            <w:tcW w:w="4220" w:type="dxa"/>
+          </w:tcPr>
+          <w:p>
+            <w:pPr>
+              <w:spacing w:line="240" w:lineRule="auto"/>
+              <w:jc w:val="left"/>
+            </w:pPr>
+            <w:r>
+              <w:t>Forretningsreglen som fejlede på grund af data.</w:t>
+            </w:r>
+          </w:p>
+        </w:tc>
+      </w:tr>
+      <w:tr>
+        <w:tc>
+          <w:tcPr>
+            <w:tcW w:w="4220" w:type="dxa"/>
+          </w:tcPr>
+          <w:p>
+            <w:pPr>
+              <w:spacing w:line="240" w:lineRule="auto"/>
+              <w:jc w:val="left"/>
+            </w:pPr>
+            <w:r>
+              <w:t>Fejl beskrivelse</w:t>
+            </w:r>
+          </w:p>
+        </w:tc>
+        <w:tc>
+          <w:tcPr>
+            <w:tcW w:w="4220" w:type="dxa"/>
+          </w:tcPr>
+          <w:p>
+            <w:pPr>
+              <w:spacing w:line="240" w:lineRule="auto"/>
+              <w:jc w:val="left"/>
+            </w:pPr>
+            <w:r>
+              <w:t>Tekstuel beskrivelse af fejlen</w:t>
+            </w:r>
+          </w:p>
+        </w:tc>
+      </w:tr>
+      <w:tr>
+        <w:tc>
+          <w:tcPr>
+            <w:tcW w:w="4220" w:type="dxa"/>
+          </w:tcPr>
+          <w:p>
+            <w:pPr>
+              <w:spacing w:line="240" w:lineRule="auto"/>
+              <w:jc w:val="left"/>
+            </w:pPr>
+            <w:r>
+              <w:t>Tidspunkt</w:t>
+            </w:r>
+          </w:p>
+        </w:tc>
+        <w:tc>
+          <w:tcPr>
+            <w:tcW w:w="4220" w:type="dxa"/>
+          </w:tcPr>
+          <w:p>
+            <w:pPr>
+              <w:spacing w:line="240" w:lineRule="auto"/>
+              <w:jc w:val="left"/>
+            </w:pPr>
+            <w:r>
+              <w:t>Logningstidspunkt for fejlen</w:t>
+            </w:r>
+          </w:p>
+        </w:tc>
+      </w:tr>
+    </w:tbl>
+    <w:p>
+      <w:pPr>
+        <w:spacing w:line="240" w:lineRule="auto"/>
+        <w:jc w:val="left"/>
+      </w:pPr>
+    </w:p>
+    <w:p>
+      <w:pPr>
+        <w:spacing w:line="240" w:lineRule="auto"/>
+        <w:jc w:val="left"/>
+      </w:pPr>
+      <w:r>
+        <w:t>Et eksempel på en fejl kunne være følgende:</w:t>
+      </w:r>
+    </w:p>
+    <w:p>
+      <w:pPr>
+        <w:spacing w:line="240" w:lineRule="auto"/>
+        <w:jc w:val="left"/>
+      </w:pPr>
+    </w:p>
+    <w:p>
+      <w:pPr>
+        <w:widowControl w:val="0"/>
+        <w:autoSpaceDE w:val="0"/>
+        <w:autoSpaceDN w:val="0"/>
+        <w:adjustRightInd w:val="0"/>
+        <w:spacing w:line="240" w:lineRule="auto"/>
+        <w:jc w:val="left"/>
+        <w:rPr>
+          <w:rFonts w:ascii="Courier New" w:eastAsia="Cambria" w:hAnsi="Courier New" w:cs="Courier New"/>
+          <w:sz w:val="20"/>
+          <w:szCs w:val="20"/>
+          <w:lang w:val="en-US"/>
+        </w:rPr>
+      </w:pPr>
+      <w:r>
+        <w:rPr>
+          <w:rFonts w:ascii="Courier New" w:eastAsia="Cambria" w:hAnsi="Courier New" w:cs="Courier New"/>
+          <w:sz w:val="20"/>
+          <w:szCs w:val="20"/>
+          <w:lang w:val="en-US"/>
+        </w:rPr>
+        <w:t xml:space="preserve">2013-01-25 15:29:43,767 [INFO] </w:t>
+      </w:r>
+      <w:proofErr w:type="spellStart"/>
+      <w:r>
+        <w:rPr>
+          <w:rFonts w:ascii="Courier New" w:eastAsia="Cambria" w:hAnsi="Courier New" w:cs="Courier New"/>
+          <w:sz w:val="20"/>
+          <w:szCs w:val="20"/>
+          <w:lang w:val="en-US"/>
+        </w:rPr>
+        <w:t>BusinessRulesErrors</w:t>
+      </w:r>
+      <w:proofErr w:type="spellEnd"/>
+      <w:r>
+        <w:rPr>
+          <w:rFonts w:ascii="Courier New" w:eastAsia="Cambria" w:hAnsi="Courier New" w:cs="Courier New"/>
+          <w:sz w:val="20"/>
+          <w:szCs w:val="20"/>
+          <w:lang w:val="en-US"/>
+        </w:rPr>
+        <w:t xml:space="preserve"> - LPR </w:t>
+      </w:r>
+      <w:proofErr w:type="spellStart"/>
+      <w:r>
+        <w:rPr>
+          <w:rFonts w:ascii="Courier New" w:eastAsia="Cambria" w:hAnsi="Courier New" w:cs="Courier New"/>
+          <w:color w:val="000000"/>
+          <w:sz w:val="20"/>
+          <w:szCs w:val="20"/>
+          <w:u w:val="single"/>
+          <w:lang w:val="en-US"/>
+        </w:rPr>
+        <w:t>Recordnummer</w:t>
+      </w:r>
+      <w:proofErr w:type="spellEnd"/>
+      <w:r>
+        <w:rPr>
+          <w:rFonts w:ascii="Courier New" w:eastAsia="Cambria" w:hAnsi="Courier New" w:cs="Courier New"/>
+          <w:sz w:val="20"/>
+          <w:szCs w:val="20"/>
+          <w:lang w:val="en-US"/>
+        </w:rPr>
+        <w:t xml:space="preserve"> [1234], </w:t>
+      </w:r>
+      <w:r>
+        <w:rPr>
+          <w:rFonts w:ascii="Courier New" w:eastAsia="Cambria" w:hAnsi="Courier New" w:cs="Courier New"/>
+          <w:color w:val="000000"/>
+          <w:sz w:val="20"/>
+          <w:szCs w:val="20"/>
+          <w:u w:val="single"/>
+          <w:lang w:val="en-US"/>
+        </w:rPr>
+        <w:t>Regel</w:t>
+      </w:r>
+      <w:r>
+        <w:rPr>
+          <w:rFonts w:ascii="Courier New" w:eastAsia="Cambria" w:hAnsi="Courier New" w:cs="Courier New"/>
+          <w:sz w:val="20"/>
+          <w:szCs w:val="20"/>
+          <w:lang w:val="en-US"/>
+        </w:rPr>
+        <w:t xml:space="preserve"> [LPR </w:t>
+      </w:r>
+      <w:proofErr w:type="spellStart"/>
+      <w:r>
+        <w:rPr>
+          <w:rFonts w:ascii="Courier New" w:eastAsia="Cambria" w:hAnsi="Courier New" w:cs="Courier New"/>
+          <w:color w:val="000000"/>
+          <w:sz w:val="20"/>
+          <w:szCs w:val="20"/>
+          <w:u w:val="single"/>
+          <w:lang w:val="en-US"/>
+        </w:rPr>
+        <w:t>dato</w:t>
+      </w:r>
+      <w:proofErr w:type="spellEnd"/>
+      <w:r>
+        <w:rPr>
+          <w:rFonts w:ascii="Courier New" w:eastAsia="Cambria" w:hAnsi="Courier New" w:cs="Courier New"/>
+          <w:sz w:val="20"/>
+          <w:szCs w:val="20"/>
+          <w:lang w:val="en-US"/>
+        </w:rPr>
+        <w:t xml:space="preserve"> </w:t>
+      </w:r>
+      <w:proofErr w:type="spellStart"/>
+      <w:r>
+        <w:rPr>
+          <w:rFonts w:ascii="Courier New" w:eastAsia="Cambria" w:hAnsi="Courier New" w:cs="Courier New"/>
+          <w:color w:val="000000"/>
+          <w:sz w:val="20"/>
+          <w:szCs w:val="20"/>
+          <w:u w:val="single"/>
+          <w:lang w:val="en-US"/>
+        </w:rPr>
+        <w:t>og</w:t>
+      </w:r>
+      <w:proofErr w:type="spellEnd"/>
+      <w:r>
+        <w:rPr>
+          <w:rFonts w:ascii="Courier New" w:eastAsia="Cambria" w:hAnsi="Courier New" w:cs="Courier New"/>
+          <w:sz w:val="20"/>
+          <w:szCs w:val="20"/>
+          <w:lang w:val="en-US"/>
+        </w:rPr>
+        <w:t xml:space="preserve"> </w:t>
+      </w:r>
+      <w:proofErr w:type="spellStart"/>
+      <w:r>
+        <w:rPr>
+          <w:rFonts w:ascii="Courier New" w:eastAsia="Cambria" w:hAnsi="Courier New" w:cs="Courier New"/>
+          <w:color w:val="000000"/>
+          <w:sz w:val="20"/>
+          <w:szCs w:val="20"/>
+          <w:u w:val="single"/>
+          <w:lang w:val="en-US"/>
+        </w:rPr>
+        <w:t>tid</w:t>
+      </w:r>
+      <w:proofErr w:type="spellEnd"/>
+      <w:r>
+        <w:rPr>
+          <w:rFonts w:ascii="Courier New" w:eastAsia="Cambria" w:hAnsi="Courier New" w:cs="Courier New"/>
+          <w:sz w:val="20"/>
+          <w:szCs w:val="20"/>
+          <w:lang w:val="en-US"/>
+        </w:rPr>
+        <w:t xml:space="preserve"> </w:t>
+      </w:r>
+      <w:r>
+        <w:rPr>
+          <w:rFonts w:ascii="Courier New" w:eastAsia="Cambria" w:hAnsi="Courier New" w:cs="Courier New"/>
+          <w:color w:val="000000"/>
+          <w:sz w:val="20"/>
+          <w:szCs w:val="20"/>
+          <w:u w:val="single"/>
+          <w:lang w:val="en-US"/>
+        </w:rPr>
+        <w:t>regel</w:t>
+      </w:r>
+      <w:r>
+        <w:rPr>
+          <w:rFonts w:ascii="Courier New" w:eastAsia="Cambria" w:hAnsi="Courier New" w:cs="Courier New"/>
+          <w:sz w:val="20"/>
+          <w:szCs w:val="20"/>
+          <w:lang w:val="en-US"/>
+        </w:rPr>
+        <w:t xml:space="preserve">], </w:t>
+      </w:r>
+      <w:proofErr w:type="spellStart"/>
+      <w:proofErr w:type="gramStart"/>
+      <w:r>
+        <w:rPr>
+          <w:rFonts w:ascii="Courier New" w:eastAsia="Cambria" w:hAnsi="Courier New" w:cs="Courier New"/>
+          <w:color w:val="000000"/>
+          <w:sz w:val="20"/>
+          <w:szCs w:val="20"/>
+          <w:u w:val="single"/>
+          <w:lang w:val="en-US"/>
+        </w:rPr>
+        <w:t>fejlbesked</w:t>
+      </w:r>
+      <w:proofErr w:type="spellEnd"/>
+      <w:proofErr w:type="gramEnd"/>
+      <w:r>
+        <w:rPr>
+          <w:rFonts w:ascii="Courier New" w:eastAsia="Cambria" w:hAnsi="Courier New" w:cs="Courier New"/>
+          <w:sz w:val="20"/>
+          <w:szCs w:val="20"/>
+          <w:lang w:val="en-US"/>
+        </w:rPr>
+        <w:t xml:space="preserve"> [</w:t>
+      </w:r>
+      <w:proofErr w:type="spellStart"/>
+      <w:r>
+        <w:rPr>
+          <w:rFonts w:ascii="Courier New" w:eastAsia="Cambria" w:hAnsi="Courier New" w:cs="Courier New"/>
+          <w:color w:val="000000"/>
+          <w:sz w:val="20"/>
+          <w:szCs w:val="20"/>
+          <w:u w:val="single"/>
+          <w:lang w:val="en-US"/>
+        </w:rPr>
+        <w:t>Proceduredato</w:t>
+      </w:r>
+      <w:proofErr w:type="spellEnd"/>
+      <w:r>
+        <w:rPr>
+          <w:rFonts w:ascii="Courier New" w:eastAsia="Cambria" w:hAnsi="Courier New" w:cs="Courier New"/>
+          <w:sz w:val="20"/>
+          <w:szCs w:val="20"/>
+          <w:lang w:val="en-US"/>
+        </w:rPr>
+        <w:t xml:space="preserve"> </w:t>
+      </w:r>
+      <w:proofErr w:type="spellStart"/>
+      <w:r>
+        <w:rPr>
+          <w:rFonts w:ascii="Courier New" w:eastAsia="Cambria" w:hAnsi="Courier New" w:cs="Courier New"/>
+          <w:color w:val="000000"/>
+          <w:sz w:val="20"/>
+          <w:szCs w:val="20"/>
+          <w:u w:val="single"/>
+          <w:lang w:val="en-US"/>
+        </w:rPr>
+        <w:t>findes</w:t>
+      </w:r>
+      <w:proofErr w:type="spellEnd"/>
+      <w:r>
+        <w:rPr>
+          <w:rFonts w:ascii="Courier New" w:eastAsia="Cambria" w:hAnsi="Courier New" w:cs="Courier New"/>
+          <w:sz w:val="20"/>
+          <w:szCs w:val="20"/>
+          <w:lang w:val="en-US"/>
+        </w:rPr>
+        <w:t xml:space="preserve"> </w:t>
+      </w:r>
+      <w:proofErr w:type="spellStart"/>
+      <w:r>
+        <w:rPr>
+          <w:rFonts w:ascii="Courier New" w:eastAsia="Cambria" w:hAnsi="Courier New" w:cs="Courier New"/>
+          <w:color w:val="000000"/>
+          <w:sz w:val="20"/>
+          <w:szCs w:val="20"/>
+          <w:u w:val="single"/>
+          <w:lang w:val="en-US"/>
+        </w:rPr>
+        <w:t>ikke</w:t>
+      </w:r>
+      <w:proofErr w:type="spellEnd"/>
+      <w:r>
+        <w:rPr>
+          <w:rFonts w:ascii="Courier New" w:eastAsia="Cambria" w:hAnsi="Courier New" w:cs="Courier New"/>
+          <w:sz w:val="20"/>
+          <w:szCs w:val="20"/>
+          <w:lang w:val="en-US"/>
+        </w:rPr>
+        <w:t>]</w:t>
+      </w:r>
+    </w:p>
+    <w:p>
+      <w:pPr>
+        <w:spacing w:line="240" w:lineRule="auto"/>
+        <w:jc w:val="left"/>
+      </w:pPr>
+    </w:p>
+    <w:p>
+      <w:pPr>
+        <w:spacing w:line="240" w:lineRule="auto"/>
+        <w:jc w:val="left"/>
+      </w:pPr>
+      <w:r>
+        <w:t>Eksemplet viser at LPR referencenummer 1234 ikke kan behandles af "Dato og Tid" reglen, da der er en tilknyttet procedure hvor proceduredatoen ikke findes.</w:t>
+      </w:r>
+    </w:p>
+    <w:p>
+      <w:pPr>
+        <w:spacing w:line="240" w:lineRule="auto"/>
+        <w:jc w:val="left"/>
+      </w:pPr>
+    </w:p>
+    <w:p>
+      <w:pPr>
+        <w:pStyle w:val="Overskrift3"/>
+      </w:pPr>
+      <w:r>
+        <w:lastRenderedPageBreak/>
+        <w:t>Logfiler og logtabel</w:t>
+      </w:r>
+    </w:p>
+    <w:p>
+      <w:pPr>
+        <w:spacing w:line="240" w:lineRule="auto"/>
+        <w:jc w:val="left"/>
+      </w:pPr>
+    </w:p>
+    <w:p>
+      <w:pPr>
+        <w:spacing w:line="240" w:lineRule="auto"/>
+        <w:jc w:val="left"/>
+        <w:rPr>
+          <w:rFonts w:ascii="Courier New" w:hAnsi="Courier New" w:cs="Courier New"/>
+          <w:sz w:val="20"/>
+          <w:szCs w:val="20"/>
+        </w:rPr>
+      </w:pPr>
+      <w:r>
+        <w:t xml:space="preserve">Logfilen er konfigureret via log4j properties filen, der ligger i </w:t>
+      </w:r>
+      <w:r>
+        <w:rPr>
+          <w:rFonts w:ascii="Courier New" w:hAnsi="Courier New" w:cs="Courier New"/>
+          <w:sz w:val="20"/>
+          <w:szCs w:val="20"/>
+        </w:rPr>
+        <w:t>&lt;</w:t>
+      </w:r>
+      <w:proofErr w:type="spellStart"/>
+      <w:r>
+        <w:rPr>
+          <w:rFonts w:ascii="Courier New" w:hAnsi="Courier New" w:cs="Courier New"/>
+          <w:sz w:val="20"/>
+          <w:szCs w:val="20"/>
+        </w:rPr>
+        <w:t>Tomcat</w:t>
+      </w:r>
+      <w:proofErr w:type="spellEnd"/>
+      <w:r>
+        <w:rPr>
+          <w:rFonts w:ascii="Courier New" w:hAnsi="Courier New" w:cs="Courier New"/>
+          <w:sz w:val="20"/>
+          <w:szCs w:val="20"/>
+        </w:rPr>
+        <w:t xml:space="preserve"> installationsdir&gt;/</w:t>
+      </w:r>
+      <w:proofErr w:type="spellStart"/>
+      <w:r>
+        <w:rPr>
+          <w:rFonts w:ascii="Courier New" w:hAnsi="Courier New" w:cs="Courier New"/>
+          <w:sz w:val="20"/>
+          <w:szCs w:val="20"/>
+        </w:rPr>
+        <w:t>appconfig</w:t>
+      </w:r>
+      <w:proofErr w:type="spellEnd"/>
+    </w:p>
+    <w:p>
+      <w:pPr>
+        <w:spacing w:line="240" w:lineRule="auto"/>
+        <w:jc w:val="left"/>
+        <w:rPr>
+          <w:rFonts w:ascii="Courier New" w:hAnsi="Courier New" w:cs="Courier New"/>
+          <w:sz w:val="20"/>
+          <w:szCs w:val="20"/>
+        </w:rPr>
+      </w:pPr>
+    </w:p>
+    <w:p>
+      <w:pPr>
+        <w:spacing w:line="240" w:lineRule="auto"/>
+        <w:jc w:val="left"/>
+      </w:pPr>
+      <w:r>
+        <w:t xml:space="preserve">Log </w:t>
+      </w:r>
+      <w:proofErr w:type="spellStart"/>
+      <w:r>
+        <w:t>appenderen</w:t>
+      </w:r>
+      <w:proofErr w:type="spellEnd"/>
+      <w:r>
+        <w:t xml:space="preserve"> hedder "</w:t>
+      </w:r>
+      <w:proofErr w:type="spellStart"/>
+      <w:r>
+        <w:t>BusinessRulesErrors</w:t>
+      </w:r>
+      <w:proofErr w:type="spellEnd"/>
+      <w:r>
+        <w:t xml:space="preserve">", det er denne </w:t>
+      </w:r>
+      <w:proofErr w:type="spellStart"/>
+      <w:r>
+        <w:t>appender</w:t>
+      </w:r>
+      <w:proofErr w:type="spellEnd"/>
+      <w:r>
+        <w:t xml:space="preserve"> LPR Databehandleren skriver fejlene til.</w:t>
+      </w:r>
+      <w:r>
+        <w:t xml:space="preserve"> Log </w:t>
+      </w:r>
+      <w:proofErr w:type="spellStart"/>
+      <w:r>
+        <w:t>appenderen</w:t>
+      </w:r>
+      <w:proofErr w:type="spellEnd"/>
+      <w:r>
+        <w:t xml:space="preserve"> er sat op som en rullende fil </w:t>
+      </w:r>
+      <w:proofErr w:type="spellStart"/>
+      <w:r>
+        <w:t>appender</w:t>
+      </w:r>
+      <w:proofErr w:type="spellEnd"/>
+      <w:r>
+        <w:t>, så der er styr på hvor meget diskplads der maksimalt bruges, og den skriver til en fil der hedder "forretningsregel-fejl.log". hver gang den maksimale filstørrelse nås bliver der således lavet en ny fil "</w:t>
+      </w:r>
+      <w:r>
+        <w:t xml:space="preserve"> </w:t>
+      </w:r>
+      <w:r>
+        <w:t xml:space="preserve">forretningsregel-fejl.log.1" </w:t>
+      </w:r>
+      <w:proofErr w:type="spellStart"/>
+      <w:r>
+        <w:t>o.s.v</w:t>
+      </w:r>
+      <w:proofErr w:type="spellEnd"/>
+      <w:r>
+        <w:t xml:space="preserve"> indtil det maksimale antal filer bliver nået, derefter slettes den ældste fil hver gang en ny skrives.</w:t>
+      </w:r>
+    </w:p>
+    <w:p>
+      <w:pPr>
+        <w:spacing w:line="240" w:lineRule="auto"/>
+        <w:jc w:val="left"/>
+      </w:pPr>
+    </w:p>
+    <w:p>
+      <w:pPr>
+        <w:spacing w:line="240" w:lineRule="auto"/>
+        <w:jc w:val="left"/>
+      </w:pPr>
+      <w:r>
+        <w:t>Default opsætning ses her:</w:t>
+      </w:r>
+    </w:p>
+    <w:p>
+      <w:pPr>
+        <w:spacing w:line="240" w:lineRule="auto"/>
+        <w:jc w:val="left"/>
+      </w:pPr>
+    </w:p>
+    <w:p>
+      <w:pPr>
+        <w:widowControl w:val="0"/>
+        <w:autoSpaceDE w:val="0"/>
+        <w:autoSpaceDN w:val="0"/>
+        <w:adjustRightInd w:val="0"/>
+        <w:spacing w:line="240" w:lineRule="auto"/>
+        <w:jc w:val="left"/>
+        <w:rPr>
+          <w:rFonts w:ascii="Courier New" w:eastAsia="Cambria" w:hAnsi="Courier New" w:cs="Courier New"/>
+          <w:sz w:val="20"/>
+          <w:szCs w:val="20"/>
+          <w:lang w:val="en-US"/>
+        </w:rPr>
+      </w:pPr>
+      <w:proofErr w:type="gramStart"/>
+      <w:r>
+        <w:rPr>
+          <w:rFonts w:ascii="Courier New" w:eastAsia="Cambria" w:hAnsi="Courier New" w:cs="Courier New"/>
+          <w:color w:val="000000"/>
+          <w:sz w:val="20"/>
+          <w:szCs w:val="20"/>
+          <w:lang w:val="en-US"/>
+        </w:rPr>
+        <w:t>log4j.logger.BusinessRulesErrors</w:t>
+      </w:r>
+      <w:proofErr w:type="gramEnd"/>
+      <w:r>
+        <w:rPr>
+          <w:rFonts w:ascii="Courier New" w:eastAsia="Cambria" w:hAnsi="Courier New" w:cs="Courier New"/>
+          <w:color w:val="000000"/>
+          <w:sz w:val="20"/>
+          <w:szCs w:val="20"/>
+          <w:lang w:val="en-US"/>
+        </w:rPr>
+        <w:t>=</w:t>
+      </w:r>
+      <w:r>
+        <w:rPr>
+          <w:rFonts w:ascii="Courier New" w:eastAsia="Cambria" w:hAnsi="Courier New" w:cs="Courier New"/>
+          <w:color w:val="2A00FF"/>
+          <w:sz w:val="20"/>
+          <w:szCs w:val="20"/>
+          <w:lang w:val="en-US"/>
+        </w:rPr>
+        <w:t>INFO,</w:t>
+      </w:r>
+      <w:r>
+        <w:rPr>
+          <w:rFonts w:ascii="Courier New" w:eastAsia="Cambria" w:hAnsi="Courier New" w:cs="Courier New"/>
+          <w:color w:val="000000"/>
+          <w:sz w:val="20"/>
+          <w:szCs w:val="20"/>
+          <w:lang w:val="en-US"/>
+        </w:rPr>
+        <w:t xml:space="preserve"> </w:t>
+      </w:r>
+      <w:r>
+        <w:rPr>
+          <w:rFonts w:ascii="Courier New" w:eastAsia="Cambria" w:hAnsi="Courier New" w:cs="Courier New"/>
+          <w:color w:val="2A00FF"/>
+          <w:sz w:val="20"/>
+          <w:szCs w:val="20"/>
+          <w:lang w:val="en-US"/>
+        </w:rPr>
+        <w:t>ERRORFILE</w:t>
+      </w:r>
+    </w:p>
+    <w:p>
+      <w:pPr>
+        <w:widowControl w:val="0"/>
+        <w:autoSpaceDE w:val="0"/>
+        <w:autoSpaceDN w:val="0"/>
+        <w:adjustRightInd w:val="0"/>
+        <w:spacing w:line="240" w:lineRule="auto"/>
+        <w:jc w:val="left"/>
+        <w:rPr>
+          <w:rFonts w:ascii="Courier New" w:eastAsia="Cambria" w:hAnsi="Courier New" w:cs="Courier New"/>
+          <w:sz w:val="20"/>
+          <w:szCs w:val="20"/>
+          <w:lang w:val="en-US"/>
+        </w:rPr>
+      </w:pPr>
+    </w:p>
+    <w:p>
+      <w:pPr>
+        <w:widowControl w:val="0"/>
+        <w:autoSpaceDE w:val="0"/>
+        <w:autoSpaceDN w:val="0"/>
+        <w:adjustRightInd w:val="0"/>
+        <w:spacing w:line="240" w:lineRule="auto"/>
+        <w:jc w:val="left"/>
+        <w:rPr>
+          <w:rFonts w:ascii="Courier New" w:eastAsia="Cambria" w:hAnsi="Courier New" w:cs="Courier New"/>
+          <w:sz w:val="20"/>
+          <w:szCs w:val="20"/>
+          <w:lang w:val="en-US"/>
+        </w:rPr>
+      </w:pPr>
+      <w:proofErr w:type="gramStart"/>
+      <w:r>
+        <w:rPr>
+          <w:rFonts w:ascii="Courier New" w:eastAsia="Cambria" w:hAnsi="Courier New" w:cs="Courier New"/>
+          <w:color w:val="000000"/>
+          <w:sz w:val="20"/>
+          <w:szCs w:val="20"/>
+          <w:lang w:val="en-US"/>
+        </w:rPr>
+        <w:t>log4j.appender.ERRORFILE</w:t>
+      </w:r>
+      <w:proofErr w:type="gramEnd"/>
+      <w:r>
+        <w:rPr>
+          <w:rFonts w:ascii="Courier New" w:eastAsia="Cambria" w:hAnsi="Courier New" w:cs="Courier New"/>
+          <w:color w:val="000000"/>
+          <w:sz w:val="20"/>
+          <w:szCs w:val="20"/>
+          <w:lang w:val="en-US"/>
+        </w:rPr>
+        <w:t>=</w:t>
+      </w:r>
+      <w:r>
+        <w:rPr>
+          <w:rFonts w:ascii="Courier New" w:eastAsia="Cambria" w:hAnsi="Courier New" w:cs="Courier New"/>
+          <w:color w:val="2A00FF"/>
+          <w:sz w:val="20"/>
+          <w:szCs w:val="20"/>
+          <w:lang w:val="en-US"/>
+        </w:rPr>
+        <w:t>org.apache.log4j.RollingFileAppender</w:t>
+      </w:r>
+    </w:p>
+    <w:p>
+      <w:pPr>
+        <w:widowControl w:val="0"/>
+        <w:autoSpaceDE w:val="0"/>
+        <w:autoSpaceDN w:val="0"/>
+        <w:adjustRightInd w:val="0"/>
+        <w:spacing w:line="240" w:lineRule="auto"/>
+        <w:jc w:val="left"/>
+        <w:rPr>
+          <w:rFonts w:ascii="Courier New" w:eastAsia="Cambria" w:hAnsi="Courier New" w:cs="Courier New"/>
+          <w:sz w:val="20"/>
+          <w:szCs w:val="20"/>
+          <w:lang w:val="en-US"/>
+        </w:rPr>
+      </w:pPr>
+      <w:proofErr w:type="gramStart"/>
+      <w:r>
+        <w:rPr>
+          <w:rFonts w:ascii="Courier New" w:eastAsia="Cambria" w:hAnsi="Courier New" w:cs="Courier New"/>
+          <w:color w:val="000000"/>
+          <w:sz w:val="20"/>
+          <w:szCs w:val="20"/>
+          <w:lang w:val="en-US"/>
+        </w:rPr>
+        <w:t>log4j.appender.ERRORFILE.File</w:t>
+      </w:r>
+      <w:proofErr w:type="gramEnd"/>
+      <w:r>
+        <w:rPr>
+          <w:rFonts w:ascii="Courier New" w:eastAsia="Cambria" w:hAnsi="Courier New" w:cs="Courier New"/>
+          <w:color w:val="000000"/>
+          <w:sz w:val="20"/>
+          <w:szCs w:val="20"/>
+          <w:lang w:val="en-US"/>
+        </w:rPr>
+        <w:t>=</w:t>
+      </w:r>
+      <w:r>
+        <w:rPr>
+          <w:rFonts w:ascii="Courier New" w:eastAsia="Cambria" w:hAnsi="Courier New" w:cs="Courier New"/>
+          <w:color w:val="2A00FF"/>
+          <w:sz w:val="20"/>
+          <w:szCs w:val="20"/>
+          <w:u w:val="single"/>
+          <w:lang w:val="en-US"/>
+        </w:rPr>
+        <w:t>forretningsregel</w:t>
+      </w:r>
+      <w:r>
+        <w:rPr>
+          <w:rFonts w:ascii="Courier New" w:eastAsia="Cambria" w:hAnsi="Courier New" w:cs="Courier New"/>
+          <w:color w:val="2A00FF"/>
+          <w:sz w:val="20"/>
+          <w:szCs w:val="20"/>
+          <w:lang w:val="en-US"/>
+        </w:rPr>
+        <w:t>-fejl.log</w:t>
+      </w:r>
+    </w:p>
+    <w:p>
+      <w:pPr>
+        <w:widowControl w:val="0"/>
+        <w:autoSpaceDE w:val="0"/>
+        <w:autoSpaceDN w:val="0"/>
+        <w:adjustRightInd w:val="0"/>
+        <w:spacing w:line="240" w:lineRule="auto"/>
+        <w:jc w:val="left"/>
+        <w:rPr>
+          <w:rFonts w:ascii="Courier New" w:eastAsia="Cambria" w:hAnsi="Courier New" w:cs="Courier New"/>
+          <w:sz w:val="20"/>
+          <w:szCs w:val="20"/>
+          <w:lang w:val="en-US"/>
+        </w:rPr>
+      </w:pPr>
+      <w:proofErr w:type="gramStart"/>
+      <w:r>
+        <w:rPr>
+          <w:rFonts w:ascii="Courier New" w:eastAsia="Cambria" w:hAnsi="Courier New" w:cs="Courier New"/>
+          <w:color w:val="000000"/>
+          <w:sz w:val="20"/>
+          <w:szCs w:val="20"/>
+          <w:lang w:val="en-US"/>
+        </w:rPr>
+        <w:t>log4j.appender.ERRORFILE.Append</w:t>
+      </w:r>
+      <w:proofErr w:type="gramEnd"/>
+      <w:r>
+        <w:rPr>
+          <w:rFonts w:ascii="Courier New" w:eastAsia="Cambria" w:hAnsi="Courier New" w:cs="Courier New"/>
+          <w:color w:val="000000"/>
+          <w:sz w:val="20"/>
+          <w:szCs w:val="20"/>
+          <w:lang w:val="en-US"/>
+        </w:rPr>
+        <w:t>=</w:t>
+      </w:r>
+      <w:r>
+        <w:rPr>
+          <w:rFonts w:ascii="Courier New" w:eastAsia="Cambria" w:hAnsi="Courier New" w:cs="Courier New"/>
+          <w:color w:val="2A00FF"/>
+          <w:sz w:val="20"/>
+          <w:szCs w:val="20"/>
+          <w:lang w:val="en-US"/>
+        </w:rPr>
+        <w:t>true</w:t>
+      </w:r>
+    </w:p>
+    <w:p>
+      <w:pPr>
+        <w:widowControl w:val="0"/>
+        <w:autoSpaceDE w:val="0"/>
+        <w:autoSpaceDN w:val="0"/>
+        <w:adjustRightInd w:val="0"/>
+        <w:spacing w:line="240" w:lineRule="auto"/>
+        <w:jc w:val="left"/>
+        <w:rPr>
+          <w:rFonts w:ascii="Courier New" w:eastAsia="Cambria" w:hAnsi="Courier New" w:cs="Courier New"/>
+          <w:sz w:val="20"/>
+          <w:szCs w:val="20"/>
+          <w:lang w:val="en-US"/>
+        </w:rPr>
+      </w:pPr>
+      <w:proofErr w:type="gramStart"/>
+      <w:r>
+        <w:rPr>
+          <w:rFonts w:ascii="Courier New" w:eastAsia="Cambria" w:hAnsi="Courier New" w:cs="Courier New"/>
+          <w:color w:val="000000"/>
+          <w:sz w:val="20"/>
+          <w:szCs w:val="20"/>
+          <w:lang w:val="en-US"/>
+        </w:rPr>
+        <w:t>log4j.appender.ERRORFILE.MaxFileSize</w:t>
+      </w:r>
+      <w:proofErr w:type="gramEnd"/>
+      <w:r>
+        <w:rPr>
+          <w:rFonts w:ascii="Courier New" w:eastAsia="Cambria" w:hAnsi="Courier New" w:cs="Courier New"/>
+          <w:color w:val="000000"/>
+          <w:sz w:val="20"/>
+          <w:szCs w:val="20"/>
+          <w:lang w:val="en-US"/>
+        </w:rPr>
+        <w:t>=</w:t>
+      </w:r>
+      <w:r>
+        <w:rPr>
+          <w:rFonts w:ascii="Courier New" w:eastAsia="Cambria" w:hAnsi="Courier New" w:cs="Courier New"/>
+          <w:color w:val="2A00FF"/>
+          <w:sz w:val="20"/>
+          <w:szCs w:val="20"/>
+          <w:lang w:val="en-US"/>
+        </w:rPr>
+        <w:t>100MB</w:t>
+      </w:r>
+    </w:p>
+    <w:p>
+      <w:pPr>
+        <w:widowControl w:val="0"/>
+        <w:autoSpaceDE w:val="0"/>
+        <w:autoSpaceDN w:val="0"/>
+        <w:adjustRightInd w:val="0"/>
+        <w:spacing w:line="240" w:lineRule="auto"/>
+        <w:jc w:val="left"/>
+        <w:rPr>
+          <w:rFonts w:ascii="Courier New" w:eastAsia="Cambria" w:hAnsi="Courier New" w:cs="Courier New"/>
+          <w:sz w:val="20"/>
+          <w:szCs w:val="20"/>
+          <w:lang w:val="en-US"/>
+        </w:rPr>
+      </w:pPr>
+      <w:proofErr w:type="gramStart"/>
+      <w:r>
+        <w:rPr>
+          <w:rFonts w:ascii="Courier New" w:eastAsia="Cambria" w:hAnsi="Courier New" w:cs="Courier New"/>
+          <w:color w:val="000000"/>
+          <w:sz w:val="20"/>
+          <w:szCs w:val="20"/>
+          <w:lang w:val="en-US"/>
+        </w:rPr>
+        <w:t>log4j.appender.ERRORFILE.MaxBackupIndex</w:t>
+      </w:r>
+      <w:proofErr w:type="gramEnd"/>
+      <w:r>
+        <w:rPr>
+          <w:rFonts w:ascii="Courier New" w:eastAsia="Cambria" w:hAnsi="Courier New" w:cs="Courier New"/>
+          <w:color w:val="000000"/>
+          <w:sz w:val="20"/>
+          <w:szCs w:val="20"/>
+          <w:lang w:val="en-US"/>
+        </w:rPr>
+        <w:t>=</w:t>
+      </w:r>
+      <w:r>
+        <w:rPr>
+          <w:rFonts w:ascii="Courier New" w:eastAsia="Cambria" w:hAnsi="Courier New" w:cs="Courier New"/>
+          <w:color w:val="2A00FF"/>
+          <w:sz w:val="20"/>
+          <w:szCs w:val="20"/>
+          <w:lang w:val="en-US"/>
+        </w:rPr>
+        <w:t>10</w:t>
+      </w:r>
+    </w:p>
+    <w:p>
+      <w:pPr>
+        <w:widowControl w:val="0"/>
+        <w:autoSpaceDE w:val="0"/>
+        <w:autoSpaceDN w:val="0"/>
+        <w:adjustRightInd w:val="0"/>
+        <w:spacing w:line="240" w:lineRule="auto"/>
+        <w:jc w:val="left"/>
+        <w:rPr>
+          <w:rFonts w:ascii="Courier New" w:eastAsia="Cambria" w:hAnsi="Courier New" w:cs="Courier New"/>
+          <w:sz w:val="20"/>
+          <w:szCs w:val="20"/>
+          <w:lang w:val="en-US"/>
+        </w:rPr>
+      </w:pPr>
+      <w:proofErr w:type="gramStart"/>
+      <w:r>
+        <w:rPr>
+          <w:rFonts w:ascii="Courier New" w:eastAsia="Cambria" w:hAnsi="Courier New" w:cs="Courier New"/>
+          <w:color w:val="000000"/>
+          <w:sz w:val="20"/>
+          <w:szCs w:val="20"/>
+          <w:lang w:val="en-US"/>
+        </w:rPr>
+        <w:t>log4j.appender.ERRORFILE.layout</w:t>
+      </w:r>
+      <w:proofErr w:type="gramEnd"/>
+      <w:r>
+        <w:rPr>
+          <w:rFonts w:ascii="Courier New" w:eastAsia="Cambria" w:hAnsi="Courier New" w:cs="Courier New"/>
+          <w:color w:val="000000"/>
+          <w:sz w:val="20"/>
+          <w:szCs w:val="20"/>
+          <w:lang w:val="en-US"/>
+        </w:rPr>
+        <w:t>=</w:t>
+      </w:r>
+      <w:r>
+        <w:rPr>
+          <w:rFonts w:ascii="Courier New" w:eastAsia="Cambria" w:hAnsi="Courier New" w:cs="Courier New"/>
+          <w:color w:val="2A00FF"/>
+          <w:sz w:val="20"/>
+          <w:szCs w:val="20"/>
+          <w:lang w:val="en-US"/>
+        </w:rPr>
+        <w:t>org.apache.log4j.PatternLayout</w:t>
+      </w:r>
+    </w:p>
+    <w:p>
+      <w:pPr>
+        <w:spacing w:line="240" w:lineRule="auto"/>
+        <w:jc w:val="left"/>
+        <w:rPr>
+          <w:rFonts w:ascii="Courier New" w:hAnsi="Courier New" w:cs="Courier New"/>
+          <w:sz w:val="20"/>
+          <w:szCs w:val="20"/>
+        </w:rPr>
+      </w:pPr>
+      <w:proofErr w:type="gramStart"/>
+      <w:r>
+        <w:rPr>
+          <w:rFonts w:ascii="Courier New" w:eastAsia="Cambria" w:hAnsi="Courier New" w:cs="Courier New"/>
+          <w:color w:val="000000"/>
+          <w:sz w:val="20"/>
+          <w:szCs w:val="20"/>
+          <w:lang w:val="en-US"/>
+        </w:rPr>
+        <w:t>log4j.appender.ERRORFILE.layout.ConversionPattern</w:t>
+      </w:r>
+      <w:proofErr w:type="gramEnd"/>
+      <w:r>
+        <w:rPr>
+          <w:rFonts w:ascii="Courier New" w:eastAsia="Cambria" w:hAnsi="Courier New" w:cs="Courier New"/>
+          <w:color w:val="000000"/>
+          <w:sz w:val="20"/>
+          <w:szCs w:val="20"/>
+          <w:lang w:val="en-US"/>
+        </w:rPr>
+        <w:t>=</w:t>
+      </w:r>
+      <w:r>
+        <w:rPr>
+          <w:rFonts w:ascii="Courier New" w:eastAsia="Cambria" w:hAnsi="Courier New" w:cs="Courier New"/>
+          <w:color w:val="2A00FF"/>
+          <w:sz w:val="20"/>
+          <w:szCs w:val="20"/>
+          <w:lang w:val="en-US"/>
+        </w:rPr>
+        <w:t>%d</w:t>
+      </w:r>
+      <w:r>
+        <w:rPr>
+          <w:rFonts w:ascii="Courier New" w:eastAsia="Cambria" w:hAnsi="Courier New" w:cs="Courier New"/>
+          <w:color w:val="000000"/>
+          <w:sz w:val="20"/>
+          <w:szCs w:val="20"/>
+          <w:lang w:val="en-US"/>
+        </w:rPr>
+        <w:t xml:space="preserve"> </w:t>
+      </w:r>
+      <w:r>
+        <w:rPr>
+          <w:rFonts w:ascii="Courier New" w:eastAsia="Cambria" w:hAnsi="Courier New" w:cs="Courier New"/>
+          <w:color w:val="2A00FF"/>
+          <w:sz w:val="20"/>
+          <w:szCs w:val="20"/>
+          <w:lang w:val="en-US"/>
+        </w:rPr>
+        <w:t>[%-2p]</w:t>
+      </w:r>
+      <w:r>
+        <w:rPr>
+          <w:rFonts w:ascii="Courier New" w:eastAsia="Cambria" w:hAnsi="Courier New" w:cs="Courier New"/>
+          <w:color w:val="000000"/>
+          <w:sz w:val="20"/>
+          <w:szCs w:val="20"/>
+          <w:lang w:val="en-US"/>
+        </w:rPr>
+        <w:t xml:space="preserve"> </w:t>
+      </w:r>
+      <w:r>
+        <w:rPr>
+          <w:rFonts w:ascii="Courier New" w:eastAsia="Cambria" w:hAnsi="Courier New" w:cs="Courier New"/>
+          <w:color w:val="2A00FF"/>
+          <w:sz w:val="20"/>
+          <w:szCs w:val="20"/>
+          <w:lang w:val="en-US"/>
+        </w:rPr>
+        <w:t>%c</w:t>
+      </w:r>
+      <w:r>
+        <w:rPr>
+          <w:rFonts w:ascii="Courier New" w:eastAsia="Cambria" w:hAnsi="Courier New" w:cs="Courier New"/>
+          <w:color w:val="000000"/>
+          <w:sz w:val="20"/>
+          <w:szCs w:val="20"/>
+          <w:lang w:val="en-US"/>
+        </w:rPr>
+        <w:t xml:space="preserve"> </w:t>
+      </w:r>
+      <w:r>
+        <w:rPr>
+          <w:rFonts w:ascii="Courier New" w:eastAsia="Cambria" w:hAnsi="Courier New" w:cs="Courier New"/>
+          <w:color w:val="2A00FF"/>
+          <w:sz w:val="20"/>
+          <w:szCs w:val="20"/>
+          <w:lang w:val="en-US"/>
+        </w:rPr>
+        <w:t>-</w:t>
+      </w:r>
+      <w:r>
+        <w:rPr>
+          <w:rFonts w:ascii="Courier New" w:eastAsia="Cambria" w:hAnsi="Courier New" w:cs="Courier New"/>
+          <w:color w:val="000000"/>
+          <w:sz w:val="20"/>
+          <w:szCs w:val="20"/>
+          <w:lang w:val="en-US"/>
+        </w:rPr>
+        <w:t xml:space="preserve"> </w:t>
+      </w:r>
+      <w:r>
+        <w:rPr>
+          <w:rFonts w:ascii="Courier New" w:eastAsia="Cambria" w:hAnsi="Courier New" w:cs="Courier New"/>
+          <w:color w:val="2A00FF"/>
+          <w:sz w:val="20"/>
+          <w:szCs w:val="20"/>
+          <w:lang w:val="en-US"/>
+        </w:rPr>
+        <w:t>%</w:t>
+      </w:r>
+      <w:proofErr w:type="spellStart"/>
+      <w:r>
+        <w:rPr>
+          <w:rFonts w:ascii="Courier New" w:eastAsia="Cambria" w:hAnsi="Courier New" w:cs="Courier New"/>
+          <w:color w:val="2A00FF"/>
+          <w:sz w:val="20"/>
+          <w:szCs w:val="20"/>
+          <w:lang w:val="en-US"/>
+        </w:rPr>
+        <w:t>m%n</w:t>
+      </w:r>
+      <w:proofErr w:type="spellEnd"/>
+    </w:p>
+    <w:p>
+      <w:pPr>
+        <w:spacing w:line="240" w:lineRule="auto"/>
+        <w:jc w:val="left"/>
+      </w:pPr>
+    </w:p>
+    <w:p>
+      <w:pPr>
+        <w:spacing w:line="240" w:lineRule="auto"/>
+        <w:jc w:val="left"/>
+      </w:pPr>
+    </w:p>
+    <w:p>
+      <w:pPr>
+        <w:spacing w:line="240" w:lineRule="auto"/>
+        <w:jc w:val="left"/>
+      </w:pPr>
+      <w:r>
+        <w:t xml:space="preserve">Logtabellen ligger i HAIBA databasen og hedder </w:t>
+      </w:r>
+      <w:proofErr w:type="spellStart"/>
+      <w:r>
+        <w:t>RegelFejlbeskeder</w:t>
+      </w:r>
+      <w:proofErr w:type="spellEnd"/>
+      <w:r>
+        <w:t>, der bliver logget det samme i denne tabel som i logfilerne, men der er ikke noget der sikrer at der maksimalt logges eksemp</w:t>
+      </w:r>
+      <w:r>
+        <w:t>e</w:t>
+      </w:r>
+      <w:r>
+        <w:t>lvis 1 GB.</w:t>
+      </w:r>
+    </w:p>
+    <w:p>
+      <w:pPr>
+        <w:spacing w:line="240" w:lineRule="auto"/>
+        <w:jc w:val="left"/>
+      </w:pPr>
+      <w:r>
+        <w:t>Derimod kan database logning slås til/fra ved at bruge "</w:t>
+      </w:r>
+      <w:proofErr w:type="spellStart"/>
+      <w:r>
+        <w:t>disable.database.errorlog</w:t>
+      </w:r>
+      <w:proofErr w:type="spellEnd"/>
+      <w:r>
+        <w:t>" parameteren som beskrevet tidligere.</w:t>
+      </w:r>
+    </w:p>
+    <w:p>
+      <w:pPr>
+        <w:spacing w:line="240" w:lineRule="auto"/>
+        <w:jc w:val="left"/>
+      </w:pPr>
+      <w:bookmarkStart w:id="21" w:name="_GoBack"/>
+      <w:bookmarkEnd w:id="21"/>
     </w:p>
     <w:p>
       <w:pPr>
@@ -3878,7 +5674,7 @@
       <w:pPr>
         <w:pStyle w:val="Body"/>
       </w:pPr>
-      <w:hyperlink r:id="rId11" w:history="1">
+      <w:hyperlink r:id="rId12" w:history="1">
         <w:r>
           <w:rPr>
             <w:rStyle w:val="Llink"/>
@@ -4517,9 +6313,9 @@
     </w:p>
     <w:p/>
     <w:sectPr>
-      <w:footerReference w:type="default" r:id="rId12"/>
-      <w:headerReference w:type="first" r:id="rId13"/>
-      <w:footerReference w:type="first" r:id="rId14"/>
+      <w:footerReference w:type="default" r:id="rId13"/>
+      <w:headerReference w:type="first" r:id="rId14"/>
+      <w:footerReference w:type="first" r:id="rId15"/>
       <w:pgSz w:w="11900" w:h="16840"/>
       <w:pgMar w:top="1440" w:right="1800" w:bottom="1440" w:left="1800" w:header="720" w:footer="720" w:gutter="0"/>
       <w:cols w:space="720"/>
@@ -4592,7 +6388,7 @@
         <w:rStyle w:val="Sidetal1"/>
         <w:noProof/>
       </w:rPr>
-      <w:t>2</w:t>
+      <w:t>11</w:t>
     </w:r>
     <w:r>
       <w:rPr>
@@ -4629,7 +6425,7 @@
         <w:rStyle w:val="Sidetal1"/>
         <w:noProof/>
       </w:rPr>
-      <w:t>10</w:t>
+      <w:t>12</w:t>
     </w:r>
     <w:r>
       <w:rPr>
@@ -4675,27 +6471,14 @@
     <w:r>
       <w:t xml:space="preserve"> af </w:t>
     </w:r>
-    <w:r>
-      <w:fldChar w:fldCharType="begin"/>
-    </w:r>
-    <w:r>
-      <w:instrText xml:space="preserve"> NUMPAGES </w:instrText>
-    </w:r>
-    <w:r>
-      <w:fldChar w:fldCharType="separate"/>
-    </w:r>
-    <w:r>
-      <w:rPr>
-        <w:noProof/>
-      </w:rPr>
-      <w:t>10</w:t>
-    </w:r>
-    <w:r>
-      <w:rPr>
-        <w:noProof/>
-      </w:rPr>
-      <w:fldChar w:fldCharType="end"/>
-    </w:r>
+    <w:fldSimple w:instr=" NUMPAGES ">
+      <w:r>
+        <w:rPr>
+          <w:noProof/>
+        </w:rPr>
+        <w:t>12</w:t>
+      </w:r>
+    </w:fldSimple>
   </w:p>
   <w:p/>
 </w:ftr>
@@ -13658,7 +15441,7 @@
 </file>
 
 <file path=customXml/itemProps1.xml><?xml version="1.0" encoding="utf-8"?>
-<ds:datastoreItem xmlns:ds="http://schemas.openxmlformats.org/officeDocument/2006/customXml" ds:itemID="{A8039E68-A8F6-C647-80BA-3B8AB80F3BFE}">
+<ds:datastoreItem xmlns:ds="http://schemas.openxmlformats.org/officeDocument/2006/customXml" ds:itemID="{05A1E9E2-CE6A-3347-BD8C-79CF20D09948}">
   <ds:schemaRefs>
     <ds:schemaRef ds:uri="http://schemas.openxmlformats.org/officeDocument/2006/bibliography"/>
   </ds:schemaRefs>

</xml_diff>

<commit_message>
Tilrettet dokumenter så de passer til sprint 2
</commit_message>
<xml_diff>
--- a/doc/Driftsvejledning.docx
+++ b/doc/Driftsvejledning.docx
@@ -2754,7 +2754,7 @@
           <w:sz w:val="20"/>
           <w:szCs w:val="20"/>
         </w:rPr>
-        <w:t>appconfig</w:t>
+        <w:t>shared_config</w:t>
       </w:r>
       <w:proofErr w:type="spellEnd"/>
     </w:p>
@@ -2788,8 +2788,8 @@
         <w:tblLook w:val="04A0" w:firstRow="1" w:lastRow="0" w:firstColumn="1" w:lastColumn="0" w:noHBand="0" w:noVBand="1"/>
       </w:tblPr>
       <w:tblGrid>
-        <w:gridCol w:w="4258"/>
-        <w:gridCol w:w="4258"/>
+        <w:gridCol w:w="4581"/>
+        <w:gridCol w:w="3935"/>
       </w:tblGrid>
       <w:tr>
         <w:trPr>
@@ -2797,7 +2797,7 @@
         </w:trPr>
         <w:tc>
           <w:tcPr>
-            <w:tcW w:w="4258" w:type="dxa"/>
+            <w:tcW w:w="4581" w:type="dxa"/>
           </w:tcPr>
           <w:p>
             <w:pPr>
@@ -2843,7 +2843,7 @@
         </w:tc>
         <w:tc>
           <w:tcPr>
-            <w:tcW w:w="4258" w:type="dxa"/>
+            <w:tcW w:w="3935" w:type="dxa"/>
           </w:tcPr>
           <w:p>
             <w:pPr>
@@ -2993,7 +2993,7 @@
       <w:tr>
         <w:tc>
           <w:tcPr>
-            <w:tcW w:w="4258" w:type="dxa"/>
+            <w:tcW w:w="4581" w:type="dxa"/>
           </w:tcPr>
           <w:p>
             <w:pPr>
@@ -3020,7 +3020,7 @@
         </w:tc>
         <w:tc>
           <w:tcPr>
-            <w:tcW w:w="4258" w:type="dxa"/>
+            <w:tcW w:w="3935" w:type="dxa"/>
           </w:tcPr>
           <w:p>
             <w:pPr>
@@ -3149,7 +3149,7 @@
       <w:tr>
         <w:tc>
           <w:tcPr>
-            <w:tcW w:w="4258" w:type="dxa"/>
+            <w:tcW w:w="4581" w:type="dxa"/>
           </w:tcPr>
           <w:p>
             <w:pPr>
@@ -3176,7 +3176,7 @@
         </w:tc>
         <w:tc>
           <w:tcPr>
-            <w:tcW w:w="4258" w:type="dxa"/>
+            <w:tcW w:w="3935" w:type="dxa"/>
           </w:tcPr>
           <w:p>
             <w:pPr>
@@ -3230,7 +3230,7 @@
       <w:tr>
         <w:tc>
           <w:tcPr>
-            <w:tcW w:w="4258" w:type="dxa"/>
+            <w:tcW w:w="4581" w:type="dxa"/>
           </w:tcPr>
           <w:p>
             <w:pPr>
@@ -3257,7 +3257,7 @@
         </w:tc>
         <w:tc>
           <w:tcPr>
-            <w:tcW w:w="4258" w:type="dxa"/>
+            <w:tcW w:w="3935" w:type="dxa"/>
           </w:tcPr>
           <w:p>
             <w:pPr>
@@ -3314,6 +3314,151 @@
           </w:p>
         </w:tc>
       </w:tr>
+      <w:tr>
+        <w:tc>
+          <w:tcPr>
+            <w:tcW w:w="4581" w:type="dxa"/>
+          </w:tcPr>
+          <w:p>
+            <w:pPr>
+              <w:tabs>
+                <w:tab w:val="left" w:pos="1504"/>
+              </w:tabs>
+              <w:rPr>
+                <w:rFonts w:eastAsia="Cambria" w:cs="Arial"/>
+                <w:b/>
+                <w:color w:val="000000"/>
+              </w:rPr>
+            </w:pPr>
+            <w:proofErr w:type="spellStart"/>
+            <w:r>
+              <w:rPr>
+                <w:rFonts w:eastAsia="Cambria" w:cs="Arial"/>
+                <w:b/>
+                <w:color w:val="000000"/>
+              </w:rPr>
+              <w:t>hours.between.contacts.same.hospital</w:t>
+            </w:r>
+            <w:proofErr w:type="spellEnd"/>
+          </w:p>
+        </w:tc>
+        <w:tc>
+          <w:tcPr>
+            <w:tcW w:w="3935" w:type="dxa"/>
+          </w:tcPr>
+          <w:p>
+            <w:pPr>
+              <w:rPr>
+                <w:rFonts w:eastAsia="Cambria" w:cs="Arial"/>
+                <w:color w:val="000000"/>
+              </w:rPr>
+            </w:pPr>
+            <w:r>
+              <w:rPr>
+                <w:rFonts w:eastAsia="Cambria" w:cs="Arial"/>
+                <w:color w:val="000000"/>
+              </w:rPr>
+              <w:t xml:space="preserve">Max. antallet af timer mellem LPR kontakter for samme person og fra samme hospital før det skal betragtes som en indlæggelse. Default værdien er 4 - </w:t>
+            </w:r>
+            <w:r>
+              <w:rPr>
+                <w:rFonts w:eastAsia="Cambria" w:cs="Arial"/>
+                <w:b/>
+                <w:color w:val="000000"/>
+              </w:rPr>
+              <w:t>Bemærk</w:t>
+            </w:r>
+            <w:r>
+              <w:rPr>
+                <w:rFonts w:eastAsia="Cambria" w:cs="Arial"/>
+                <w:b/>
+                <w:color w:val="000000"/>
+              </w:rPr>
+              <w:t xml:space="preserve">: </w:t>
+            </w:r>
+            <w:r>
+              <w:rPr>
+                <w:rFonts w:eastAsia="Cambria" w:cs="Arial"/>
+                <w:color w:val="000000"/>
+              </w:rPr>
+              <w:t>ændres der på denne værdi, bør man genbehandle alt data.</w:t>
+            </w:r>
+          </w:p>
+        </w:tc>
+      </w:tr>
+      <w:tr>
+        <w:tc>
+          <w:tcPr>
+            <w:tcW w:w="4581" w:type="dxa"/>
+          </w:tcPr>
+          <w:p>
+            <w:pPr>
+              <w:tabs>
+                <w:tab w:val="left" w:pos="1504"/>
+              </w:tabs>
+              <w:rPr>
+                <w:rFonts w:eastAsia="Cambria" w:cs="Arial"/>
+                <w:b/>
+                <w:color w:val="000000"/>
+              </w:rPr>
+            </w:pPr>
+            <w:proofErr w:type="spellStart"/>
+            <w:r>
+              <w:rPr>
+                <w:rFonts w:eastAsia="Cambria" w:cs="Arial"/>
+                <w:b/>
+                <w:color w:val="000000"/>
+              </w:rPr>
+              <w:t>hours.between.contacts.different.hospital</w:t>
+            </w:r>
+            <w:proofErr w:type="spellEnd"/>
+          </w:p>
+        </w:tc>
+        <w:tc>
+          <w:tcPr>
+            <w:tcW w:w="3935" w:type="dxa"/>
+          </w:tcPr>
+          <w:p>
+            <w:pPr>
+              <w:jc w:val="left"/>
+              <w:rPr>
+                <w:rFonts w:eastAsia="Cambria" w:cs="Arial"/>
+                <w:color w:val="000000"/>
+              </w:rPr>
+            </w:pPr>
+            <w:r>
+              <w:rPr>
+                <w:rFonts w:eastAsia="Cambria" w:cs="Arial"/>
+                <w:color w:val="000000"/>
+              </w:rPr>
+              <w:t xml:space="preserve">Max. antallet af timer mellem LPR kontakter for samme person og fra forskellige hospitaler før det skal betragtes som en indlæggelse. Default værdien er 10 - </w:t>
+            </w:r>
+            <w:r>
+              <w:rPr>
+                <w:rFonts w:eastAsia="Cambria" w:cs="Arial"/>
+                <w:b/>
+                <w:color w:val="000000"/>
+              </w:rPr>
+              <w:t>Bemærk</w:t>
+            </w:r>
+            <w:r>
+              <w:rPr>
+                <w:rFonts w:eastAsia="Cambria" w:cs="Arial"/>
+                <w:b/>
+                <w:color w:val="000000"/>
+              </w:rPr>
+              <w:t xml:space="preserve">: </w:t>
+            </w:r>
+            <w:r>
+              <w:rPr>
+                <w:rFonts w:eastAsia="Cambria" w:cs="Arial"/>
+                <w:color w:val="000000"/>
+              </w:rPr>
+              <w:t>ændres der på denne værdi, bør man genbehandle alt data.</w:t>
+            </w:r>
+          </w:p>
+        </w:tc>
+      </w:tr>
     </w:tbl>
     <w:p/>
     <w:p>
@@ -3459,6 +3604,7 @@
     <w:p/>
     <w:p>
       <w:r>
+        <w:lastRenderedPageBreak/>
         <w:t xml:space="preserve">Her ligger både skemaer for Microsoft </w:t>
       </w:r>
       <w:proofErr w:type="spellStart"/>
@@ -3661,12 +3807,164 @@
       <w:bookmarkEnd w:id="16"/>
     </w:p>
     <w:p>
-      <w:r>
+      <w:pPr>
+        <w:jc w:val="left"/>
+        <w:rPr>
+          <w:rFonts w:asciiTheme="majorHAnsi" w:hAnsiTheme="majorHAnsi"/>
+        </w:rPr>
+      </w:pPr>
+      <w:r>
+        <w:rPr>
+          <w:rFonts w:asciiTheme="majorHAnsi" w:hAnsiTheme="majorHAnsi"/>
+        </w:rPr>
+        <w:t xml:space="preserve">LPR databehandlere kan reetableres ud fra installations og driftsvejledning i tilfælde af nedbrud. </w:t>
+      </w:r>
+    </w:p>
+    <w:p>
+      <w:pPr>
+        <w:jc w:val="left"/>
+        <w:rPr>
+          <w:rFonts w:asciiTheme="majorHAnsi" w:hAnsiTheme="majorHAnsi"/>
+        </w:rPr>
+      </w:pPr>
+      <w:r>
+        <w:rPr>
+          <w:rFonts w:asciiTheme="majorHAnsi" w:hAnsiTheme="majorHAnsi"/>
+        </w:rPr>
+        <w:t xml:space="preserve">Man skal dog i tilfælde af ændringer til konfigurationsindstiller sørge for at de bliver noteret ned i dokumenterne således det er nemt at </w:t>
+      </w:r>
+      <w:proofErr w:type="spellStart"/>
+      <w:r>
+        <w:rPr>
+          <w:rFonts w:asciiTheme="majorHAnsi" w:hAnsiTheme="majorHAnsi"/>
+        </w:rPr>
+        <w:t>re-etablere</w:t>
+      </w:r>
+      <w:proofErr w:type="spellEnd"/>
+      <w:r>
+        <w:rPr>
+          <w:rFonts w:asciiTheme="majorHAnsi" w:hAnsiTheme="majorHAnsi"/>
+        </w:rPr>
+        <w:t xml:space="preserve"> systemet.</w:t>
+      </w:r>
+    </w:p>
+    <w:p>
+      <w:pPr>
+        <w:jc w:val="left"/>
         <w:rPr>
           <w:rFonts w:asciiTheme="majorHAnsi" w:hAnsiTheme="majorHAnsi"/>
           <w:color w:val="FF0000"/>
         </w:rPr>
-        <w:t>&lt;TODO&gt;</w:t>
+      </w:pPr>
+    </w:p>
+    <w:p>
+      <w:pPr>
+        <w:jc w:val="left"/>
+        <w:rPr>
+          <w:rFonts w:asciiTheme="majorHAnsi" w:hAnsiTheme="majorHAnsi"/>
+        </w:rPr>
+      </w:pPr>
+      <w:r>
+        <w:rPr>
+          <w:rFonts w:asciiTheme="majorHAnsi" w:hAnsiTheme="majorHAnsi"/>
+        </w:rPr>
+        <w:t xml:space="preserve">Data kan </w:t>
+      </w:r>
+      <w:proofErr w:type="spellStart"/>
+      <w:r>
+        <w:rPr>
+          <w:rFonts w:asciiTheme="majorHAnsi" w:hAnsiTheme="majorHAnsi"/>
+        </w:rPr>
+        <w:t>re-etableres</w:t>
+      </w:r>
+      <w:proofErr w:type="spellEnd"/>
+      <w:r>
+        <w:rPr>
+          <w:rFonts w:asciiTheme="majorHAnsi" w:hAnsiTheme="majorHAnsi"/>
+        </w:rPr>
+        <w:t xml:space="preserve"> ved at genbehandle LPR data, men </w:t>
+      </w:r>
+      <w:r>
+        <w:rPr>
+          <w:rFonts w:asciiTheme="majorHAnsi" w:hAnsiTheme="majorHAnsi"/>
+        </w:rPr>
+        <w:t xml:space="preserve">da der er meget data der skal behandles kan dette tage lang tid </w:t>
+      </w:r>
+      <w:r>
+        <w:rPr>
+          <w:rFonts w:asciiTheme="majorHAnsi" w:hAnsiTheme="majorHAnsi"/>
+          <w:color w:val="FF0000"/>
+        </w:rPr>
+        <w:t>&lt;</w:t>
+      </w:r>
+      <w:r>
+        <w:rPr>
+          <w:rFonts w:asciiTheme="majorHAnsi" w:hAnsiTheme="majorHAnsi"/>
+          <w:color w:val="FF0000"/>
+        </w:rPr>
+        <w:t>TODO, når der er lavet en måling give et estimat hvor lang tid det vil tage</w:t>
+      </w:r>
+      <w:r>
+        <w:rPr>
+          <w:rFonts w:asciiTheme="majorHAnsi" w:hAnsiTheme="majorHAnsi"/>
+          <w:color w:val="FF0000"/>
+        </w:rPr>
+        <w:t>&gt;</w:t>
+      </w:r>
+      <w:r>
+        <w:rPr>
+          <w:rFonts w:asciiTheme="majorHAnsi" w:hAnsiTheme="majorHAnsi"/>
+        </w:rPr>
+        <w:t xml:space="preserve">  derfor kan det være en god ide at tage backup af HAIBA databasen, sammen med det bør der også tages backup af LPR T_ADM tabellen, da databehandlere indsætter et tidsstempel for hvornår data er behandlet.</w:t>
+      </w:r>
+    </w:p>
+    <w:p>
+      <w:pPr>
+        <w:jc w:val="left"/>
+        <w:rPr>
+          <w:rFonts w:asciiTheme="majorHAnsi" w:hAnsiTheme="majorHAnsi"/>
+        </w:rPr>
+      </w:pPr>
+    </w:p>
+    <w:p>
+      <w:r>
+        <w:rPr>
+          <w:rFonts w:asciiTheme="majorHAnsi" w:hAnsiTheme="majorHAnsi"/>
+          <w:color w:val="FF0000"/>
+        </w:rPr>
+        <w:t>&lt;TODO</w:t>
+      </w:r>
+      <w:r>
+        <w:rPr>
+          <w:rFonts w:asciiTheme="majorHAnsi" w:hAnsiTheme="majorHAnsi"/>
+          <w:color w:val="FF0000"/>
+        </w:rPr>
+        <w:t xml:space="preserve">, henvis til </w:t>
+      </w:r>
+      <w:proofErr w:type="spellStart"/>
+      <w:r>
+        <w:rPr>
+          <w:rFonts w:asciiTheme="majorHAnsi" w:hAnsiTheme="majorHAnsi"/>
+          <w:color w:val="FF0000"/>
+        </w:rPr>
+        <w:t>drifstafdelingens</w:t>
+      </w:r>
+      <w:proofErr w:type="spellEnd"/>
+      <w:r>
+        <w:rPr>
+          <w:rFonts w:asciiTheme="majorHAnsi" w:hAnsiTheme="majorHAnsi"/>
+          <w:color w:val="FF0000"/>
+        </w:rPr>
+        <w:t xml:space="preserve"> procedurer for backup af data.</w:t>
+      </w:r>
+      <w:bookmarkStart w:id="17" w:name="_GoBack"/>
+      <w:bookmarkEnd w:id="17"/>
+      <w:r>
+        <w:rPr>
+          <w:rFonts w:asciiTheme="majorHAnsi" w:hAnsiTheme="majorHAnsi"/>
+          <w:color w:val="FF0000"/>
+        </w:rPr>
+        <w:t>&gt;</w:t>
       </w:r>
     </w:p>
     <w:p/>
@@ -3674,22 +3972,22 @@
       <w:pPr>
         <w:pStyle w:val="Overskrift1"/>
       </w:pPr>
-      <w:bookmarkStart w:id="17" w:name="_Toc220055175"/>
+      <w:bookmarkStart w:id="18" w:name="_Toc220055175"/>
       <w:r>
         <w:lastRenderedPageBreak/>
         <w:t>Overvågning</w:t>
       </w:r>
-      <w:bookmarkEnd w:id="17"/>
+      <w:bookmarkEnd w:id="18"/>
     </w:p>
     <w:p>
       <w:pPr>
         <w:pStyle w:val="Overskrift2"/>
       </w:pPr>
-      <w:bookmarkStart w:id="18" w:name="_Toc220055176"/>
+      <w:bookmarkStart w:id="19" w:name="_Toc220055176"/>
       <w:r>
         <w:t>Statusside</w:t>
       </w:r>
-      <w:bookmarkEnd w:id="18"/>
+      <w:bookmarkEnd w:id="19"/>
     </w:p>
     <w:p>
       <w:pPr>
@@ -3827,14 +4125,14 @@
       <w:pPr>
         <w:pStyle w:val="Overskrift2"/>
       </w:pPr>
-      <w:bookmarkStart w:id="19" w:name="_Toc220055177"/>
+      <w:bookmarkStart w:id="20" w:name="_Toc220055177"/>
       <w:r>
         <w:t>Log</w:t>
       </w:r>
       <w:r>
         <w:t>ning</w:t>
       </w:r>
-      <w:bookmarkEnd w:id="19"/>
+      <w:bookmarkEnd w:id="20"/>
     </w:p>
     <w:p>
       <w:pPr>
@@ -3861,14 +4159,14 @@
       <w:pPr>
         <w:pStyle w:val="Overskrift3"/>
       </w:pPr>
-      <w:bookmarkStart w:id="20" w:name="_Toc220055178"/>
+      <w:bookmarkStart w:id="21" w:name="_Toc220055178"/>
       <w:r>
         <w:t>F</w:t>
       </w:r>
       <w:r>
         <w:t>ejlsøgning</w:t>
       </w:r>
-      <w:bookmarkEnd w:id="20"/>
+      <w:bookmarkEnd w:id="21"/>
     </w:p>
     <w:p>
       <w:pPr>
@@ -4040,6 +4338,10 @@
         <w:jc w:val="left"/>
       </w:pPr>
       <w:r>
+        <w:rPr>
+          <w:noProof/>
+          <w:lang w:val="en-US"/>
+        </w:rPr>
         <w:drawing>
           <wp:anchor distT="0" distB="0" distL="114300" distR="114300" simplePos="0" relativeHeight="251661312" behindDoc="0" locked="0" layoutInCell="1" allowOverlap="1" wp14:anchorId="3D92B7EC" wp14:editId="3527005E">
             <wp:simplePos x="0" y="0"/>
@@ -5616,8 +5918,6 @@
         <w:spacing w:line="240" w:lineRule="auto"/>
         <w:jc w:val="left"/>
       </w:pPr>
-      <w:bookmarkStart w:id="21" w:name="_GoBack"/>
-      <w:bookmarkEnd w:id="21"/>
     </w:p>
     <w:p>
       <w:pPr>
@@ -6425,7 +6725,7 @@
         <w:rStyle w:val="Sidetal1"/>
         <w:noProof/>
       </w:rPr>
-      <w:t>12</w:t>
+      <w:t>13</w:t>
     </w:r>
     <w:r>
       <w:rPr>
@@ -6476,7 +6776,7 @@
         <w:rPr>
           <w:noProof/>
         </w:rPr>
-        <w:t>12</w:t>
+        <w:t>13</w:t>
       </w:r>
     </w:fldSimple>
   </w:p>
@@ -15441,7 +15741,7 @@
 </file>
 
 <file path=customXml/itemProps1.xml><?xml version="1.0" encoding="utf-8"?>
-<ds:datastoreItem xmlns:ds="http://schemas.openxmlformats.org/officeDocument/2006/customXml" ds:itemID="{05A1E9E2-CE6A-3347-BD8C-79CF20D09948}">
+<ds:datastoreItem xmlns:ds="http://schemas.openxmlformats.org/officeDocument/2006/customXml" ds:itemID="{16659333-8B3B-3044-956F-5DACE4796A7C}">
   <ds:schemaRefs>
     <ds:schemaRef ds:uri="http://schemas.openxmlformats.org/officeDocument/2006/bibliography"/>
   </ds:schemaRefs>

</xml_diff>